<commit_message>
updated user stories table
</commit_message>
<xml_diff>
--- a/doc/M318 Projekt-Dokumentation.docx
+++ b/doc/M318 Projekt-Dokumentation.docx
@@ -383,7 +383,7 @@
     </w:p>
     <w:p>
       <w:pPr>
-        <w:pStyle w:val="Heading2"/>
+        <w:pStyle w:val="berschrift2"/>
         <w:rPr>
           <w:rFonts w:asciiTheme="minorHAnsi" w:hAnsiTheme="minorHAnsi" w:cstheme="minorHAnsi"/>
           <w:b/>
@@ -437,7 +437,7 @@
       <w:sdtContent>
         <w:p>
           <w:pPr>
-            <w:pStyle w:val="TOCHeading"/>
+            <w:pStyle w:val="Inhaltsverzeichnisberschrift"/>
             <w:spacing w:line="240" w:lineRule="auto"/>
             <w:rPr>
               <w:color w:val="000000" w:themeColor="text1"/>
@@ -457,7 +457,7 @@
         </w:p>
         <w:p>
           <w:pPr>
-            <w:pStyle w:val="TOC2"/>
+            <w:pStyle w:val="Verzeichnis2"/>
             <w:tabs>
               <w:tab w:val="right" w:leader="dot" w:pos="10456"/>
             </w:tabs>
@@ -467,7 +467,7 @@
               <w:noProof/>
               <w:sz w:val="24"/>
               <w:szCs w:val="24"/>
-              <w:lang w:val="en-CH" w:eastAsia="en-GB"/>
+              <w:lang w:eastAsia="en-GB"/>
             </w:rPr>
           </w:pPr>
           <w:r>
@@ -542,7 +542,7 @@
         </w:p>
         <w:p>
           <w:pPr>
-            <w:pStyle w:val="TOC2"/>
+            <w:pStyle w:val="Verzeichnis2"/>
             <w:tabs>
               <w:tab w:val="left" w:pos="720"/>
               <w:tab w:val="right" w:leader="dot" w:pos="10456"/>
@@ -553,7 +553,7 @@
               <w:noProof/>
               <w:sz w:val="24"/>
               <w:szCs w:val="24"/>
-              <w:lang w:val="en-CH" w:eastAsia="en-GB"/>
+              <w:lang w:eastAsia="en-GB"/>
             </w:rPr>
           </w:pPr>
           <w:hyperlink w:anchor="_Toc92893802" w:history="1">
@@ -574,7 +574,7 @@
                 <w:noProof/>
                 <w:sz w:val="24"/>
                 <w:szCs w:val="24"/>
-                <w:lang w:val="en-CH" w:eastAsia="en-GB"/>
+                <w:lang w:eastAsia="en-GB"/>
               </w:rPr>
               <w:tab/>
             </w:r>
@@ -640,7 +640,7 @@
         </w:p>
         <w:p>
           <w:pPr>
-            <w:pStyle w:val="TOC2"/>
+            <w:pStyle w:val="Verzeichnis2"/>
             <w:tabs>
               <w:tab w:val="left" w:pos="720"/>
               <w:tab w:val="right" w:leader="dot" w:pos="10456"/>
@@ -651,7 +651,7 @@
               <w:noProof/>
               <w:sz w:val="24"/>
               <w:szCs w:val="24"/>
-              <w:lang w:val="en-CH" w:eastAsia="en-GB"/>
+              <w:lang w:eastAsia="en-GB"/>
             </w:rPr>
           </w:pPr>
           <w:hyperlink w:anchor="_Toc92893803" w:history="1">
@@ -672,7 +672,7 @@
                 <w:noProof/>
                 <w:sz w:val="24"/>
                 <w:szCs w:val="24"/>
-                <w:lang w:val="en-CH" w:eastAsia="en-GB"/>
+                <w:lang w:eastAsia="en-GB"/>
               </w:rPr>
               <w:tab/>
             </w:r>
@@ -738,7 +738,7 @@
         </w:p>
         <w:p>
           <w:pPr>
-            <w:pStyle w:val="TOC2"/>
+            <w:pStyle w:val="Verzeichnis2"/>
             <w:tabs>
               <w:tab w:val="left" w:pos="720"/>
               <w:tab w:val="right" w:leader="dot" w:pos="10456"/>
@@ -749,7 +749,7 @@
               <w:noProof/>
               <w:sz w:val="24"/>
               <w:szCs w:val="24"/>
-              <w:lang w:val="en-CH" w:eastAsia="en-GB"/>
+              <w:lang w:eastAsia="en-GB"/>
             </w:rPr>
           </w:pPr>
           <w:hyperlink w:anchor="_Toc92893804" w:history="1">
@@ -769,7 +769,7 @@
                 <w:noProof/>
                 <w:sz w:val="24"/>
                 <w:szCs w:val="24"/>
-                <w:lang w:val="en-CH" w:eastAsia="en-GB"/>
+                <w:lang w:eastAsia="en-GB"/>
               </w:rPr>
               <w:tab/>
             </w:r>
@@ -834,7 +834,7 @@
         </w:p>
         <w:p>
           <w:pPr>
-            <w:pStyle w:val="TOC2"/>
+            <w:pStyle w:val="Verzeichnis2"/>
             <w:tabs>
               <w:tab w:val="left" w:pos="720"/>
               <w:tab w:val="right" w:leader="dot" w:pos="10456"/>
@@ -845,7 +845,7 @@
               <w:noProof/>
               <w:sz w:val="24"/>
               <w:szCs w:val="24"/>
-              <w:lang w:val="en-CH" w:eastAsia="en-GB"/>
+              <w:lang w:eastAsia="en-GB"/>
             </w:rPr>
           </w:pPr>
           <w:hyperlink w:anchor="_Toc92893805" w:history="1">
@@ -866,7 +866,7 @@
                 <w:noProof/>
                 <w:sz w:val="24"/>
                 <w:szCs w:val="24"/>
-                <w:lang w:val="en-CH" w:eastAsia="en-GB"/>
+                <w:lang w:eastAsia="en-GB"/>
               </w:rPr>
               <w:tab/>
             </w:r>
@@ -932,7 +932,7 @@
         </w:p>
         <w:p>
           <w:pPr>
-            <w:pStyle w:val="TOC3"/>
+            <w:pStyle w:val="Verzeichnis3"/>
             <w:tabs>
               <w:tab w:val="left" w:pos="1200"/>
               <w:tab w:val="right" w:leader="dot" w:pos="10456"/>
@@ -944,7 +944,7 @@
               <w:noProof/>
               <w:sz w:val="24"/>
               <w:szCs w:val="24"/>
-              <w:lang w:val="en-CH" w:eastAsia="en-GB"/>
+              <w:lang w:eastAsia="en-GB"/>
             </w:rPr>
           </w:pPr>
           <w:hyperlink w:anchor="_Toc92893806" w:history="1">
@@ -966,7 +966,7 @@
                 <w:noProof/>
                 <w:sz w:val="24"/>
                 <w:szCs w:val="24"/>
-                <w:lang w:val="en-CH" w:eastAsia="en-GB"/>
+                <w:lang w:eastAsia="en-GB"/>
               </w:rPr>
               <w:tab/>
             </w:r>
@@ -1032,7 +1032,7 @@
         </w:p>
         <w:p>
           <w:pPr>
-            <w:pStyle w:val="TOC3"/>
+            <w:pStyle w:val="Verzeichnis3"/>
             <w:tabs>
               <w:tab w:val="left" w:pos="1200"/>
               <w:tab w:val="right" w:leader="dot" w:pos="10456"/>
@@ -1044,7 +1044,7 @@
               <w:noProof/>
               <w:sz w:val="24"/>
               <w:szCs w:val="24"/>
-              <w:lang w:val="en-CH" w:eastAsia="en-GB"/>
+              <w:lang w:eastAsia="en-GB"/>
             </w:rPr>
           </w:pPr>
           <w:hyperlink w:anchor="_Toc92893807" w:history="1">
@@ -1066,7 +1066,7 @@
                 <w:noProof/>
                 <w:sz w:val="24"/>
                 <w:szCs w:val="24"/>
-                <w:lang w:val="en-CH" w:eastAsia="en-GB"/>
+                <w:lang w:eastAsia="en-GB"/>
               </w:rPr>
               <w:tab/>
             </w:r>
@@ -1132,7 +1132,7 @@
         </w:p>
         <w:p>
           <w:pPr>
-            <w:pStyle w:val="TOC3"/>
+            <w:pStyle w:val="Verzeichnis3"/>
             <w:tabs>
               <w:tab w:val="left" w:pos="1200"/>
               <w:tab w:val="right" w:leader="dot" w:pos="10456"/>
@@ -1144,7 +1144,7 @@
               <w:noProof/>
               <w:sz w:val="24"/>
               <w:szCs w:val="24"/>
-              <w:lang w:val="en-CH" w:eastAsia="en-GB"/>
+              <w:lang w:eastAsia="en-GB"/>
             </w:rPr>
           </w:pPr>
           <w:hyperlink w:anchor="_Toc92893808" w:history="1">
@@ -1166,7 +1166,7 @@
                 <w:noProof/>
                 <w:sz w:val="24"/>
                 <w:szCs w:val="24"/>
-                <w:lang w:val="en-CH" w:eastAsia="en-GB"/>
+                <w:lang w:eastAsia="en-GB"/>
               </w:rPr>
               <w:tab/>
             </w:r>
@@ -1232,7 +1232,7 @@
         </w:p>
         <w:p>
           <w:pPr>
-            <w:pStyle w:val="TOC2"/>
+            <w:pStyle w:val="Verzeichnis2"/>
             <w:tabs>
               <w:tab w:val="left" w:pos="720"/>
               <w:tab w:val="right" w:leader="dot" w:pos="10456"/>
@@ -1243,7 +1243,7 @@
               <w:noProof/>
               <w:sz w:val="24"/>
               <w:szCs w:val="24"/>
-              <w:lang w:val="en-CH" w:eastAsia="en-GB"/>
+              <w:lang w:eastAsia="en-GB"/>
             </w:rPr>
           </w:pPr>
           <w:hyperlink w:anchor="_Toc92893809" w:history="1">
@@ -1264,7 +1264,7 @@
                 <w:noProof/>
                 <w:sz w:val="24"/>
                 <w:szCs w:val="24"/>
-                <w:lang w:val="en-CH" w:eastAsia="en-GB"/>
+                <w:lang w:eastAsia="en-GB"/>
               </w:rPr>
               <w:tab/>
             </w:r>
@@ -1330,7 +1330,7 @@
         </w:p>
         <w:p>
           <w:pPr>
-            <w:pStyle w:val="TOC3"/>
+            <w:pStyle w:val="Verzeichnis3"/>
             <w:tabs>
               <w:tab w:val="left" w:pos="960"/>
               <w:tab w:val="right" w:leader="dot" w:pos="10456"/>
@@ -1342,7 +1342,7 @@
               <w:noProof/>
               <w:sz w:val="24"/>
               <w:szCs w:val="24"/>
-              <w:lang w:val="en-CH" w:eastAsia="en-GB"/>
+              <w:lang w:eastAsia="en-GB"/>
             </w:rPr>
           </w:pPr>
           <w:hyperlink w:anchor="_Toc92893810" w:history="1">
@@ -1364,7 +1364,7 @@
                 <w:noProof/>
                 <w:sz w:val="24"/>
                 <w:szCs w:val="24"/>
-                <w:lang w:val="en-CH" w:eastAsia="en-GB"/>
+                <w:lang w:eastAsia="en-GB"/>
               </w:rPr>
               <w:tab/>
             </w:r>
@@ -1430,7 +1430,7 @@
         </w:p>
         <w:p>
           <w:pPr>
-            <w:pStyle w:val="TOC3"/>
+            <w:pStyle w:val="Verzeichnis3"/>
             <w:tabs>
               <w:tab w:val="left" w:pos="1200"/>
               <w:tab w:val="right" w:leader="dot" w:pos="10456"/>
@@ -1442,7 +1442,7 @@
               <w:noProof/>
               <w:sz w:val="24"/>
               <w:szCs w:val="24"/>
-              <w:lang w:val="en-CH" w:eastAsia="en-GB"/>
+              <w:lang w:eastAsia="en-GB"/>
             </w:rPr>
           </w:pPr>
           <w:hyperlink w:anchor="_Toc92893811" w:history="1">
@@ -1464,7 +1464,7 @@
                 <w:noProof/>
                 <w:sz w:val="24"/>
                 <w:szCs w:val="24"/>
-                <w:lang w:val="en-CH" w:eastAsia="en-GB"/>
+                <w:lang w:eastAsia="en-GB"/>
               </w:rPr>
               <w:tab/>
             </w:r>
@@ -1530,7 +1530,7 @@
         </w:p>
         <w:p>
           <w:pPr>
-            <w:pStyle w:val="TOC3"/>
+            <w:pStyle w:val="Verzeichnis3"/>
             <w:tabs>
               <w:tab w:val="left" w:pos="1200"/>
               <w:tab w:val="right" w:leader="dot" w:pos="10456"/>
@@ -1542,7 +1542,7 @@
               <w:noProof/>
               <w:sz w:val="24"/>
               <w:szCs w:val="24"/>
-              <w:lang w:val="en-CH" w:eastAsia="en-GB"/>
+              <w:lang w:eastAsia="en-GB"/>
             </w:rPr>
           </w:pPr>
           <w:hyperlink w:anchor="_Toc92893812" w:history="1">
@@ -1564,7 +1564,7 @@
                 <w:noProof/>
                 <w:sz w:val="24"/>
                 <w:szCs w:val="24"/>
-                <w:lang w:val="en-CH" w:eastAsia="en-GB"/>
+                <w:lang w:eastAsia="en-GB"/>
               </w:rPr>
               <w:tab/>
             </w:r>
@@ -1630,7 +1630,7 @@
         </w:p>
         <w:p>
           <w:pPr>
-            <w:pStyle w:val="TOC3"/>
+            <w:pStyle w:val="Verzeichnis3"/>
             <w:tabs>
               <w:tab w:val="left" w:pos="1200"/>
               <w:tab w:val="right" w:leader="dot" w:pos="10456"/>
@@ -1642,7 +1642,7 @@
               <w:noProof/>
               <w:sz w:val="24"/>
               <w:szCs w:val="24"/>
-              <w:lang w:val="en-CH" w:eastAsia="en-GB"/>
+              <w:lang w:eastAsia="en-GB"/>
             </w:rPr>
           </w:pPr>
           <w:hyperlink w:anchor="_Toc92893813" w:history="1">
@@ -1664,7 +1664,7 @@
                 <w:noProof/>
                 <w:sz w:val="24"/>
                 <w:szCs w:val="24"/>
-                <w:lang w:val="en-CH" w:eastAsia="en-GB"/>
+                <w:lang w:eastAsia="en-GB"/>
               </w:rPr>
               <w:tab/>
             </w:r>
@@ -1730,7 +1730,7 @@
         </w:p>
         <w:p>
           <w:pPr>
-            <w:pStyle w:val="TOC2"/>
+            <w:pStyle w:val="Verzeichnis2"/>
             <w:tabs>
               <w:tab w:val="left" w:pos="720"/>
               <w:tab w:val="right" w:leader="dot" w:pos="10456"/>
@@ -1741,7 +1741,7 @@
               <w:noProof/>
               <w:sz w:val="24"/>
               <w:szCs w:val="24"/>
-              <w:lang w:val="en-CH" w:eastAsia="en-GB"/>
+              <w:lang w:eastAsia="en-GB"/>
             </w:rPr>
           </w:pPr>
           <w:hyperlink w:anchor="_Toc92893814" w:history="1">
@@ -1761,7 +1761,7 @@
                 <w:noProof/>
                 <w:sz w:val="24"/>
                 <w:szCs w:val="24"/>
-                <w:lang w:val="en-CH" w:eastAsia="en-GB"/>
+                <w:lang w:eastAsia="en-GB"/>
               </w:rPr>
               <w:tab/>
             </w:r>
@@ -1826,7 +1826,7 @@
         </w:p>
         <w:p>
           <w:pPr>
-            <w:pStyle w:val="TOC3"/>
+            <w:pStyle w:val="Verzeichnis3"/>
             <w:tabs>
               <w:tab w:val="left" w:pos="1200"/>
               <w:tab w:val="right" w:leader="dot" w:pos="10456"/>
@@ -1838,7 +1838,7 @@
               <w:noProof/>
               <w:sz w:val="24"/>
               <w:szCs w:val="24"/>
-              <w:lang w:val="en-CH" w:eastAsia="en-GB"/>
+              <w:lang w:eastAsia="en-GB"/>
             </w:rPr>
           </w:pPr>
           <w:hyperlink w:anchor="_Toc92893815" w:history="1">
@@ -1860,7 +1860,7 @@
                 <w:noProof/>
                 <w:sz w:val="24"/>
                 <w:szCs w:val="24"/>
-                <w:lang w:val="en-CH" w:eastAsia="en-GB"/>
+                <w:lang w:eastAsia="en-GB"/>
               </w:rPr>
               <w:tab/>
             </w:r>
@@ -1926,7 +1926,7 @@
         </w:p>
         <w:p>
           <w:pPr>
-            <w:pStyle w:val="TOC3"/>
+            <w:pStyle w:val="Verzeichnis3"/>
             <w:tabs>
               <w:tab w:val="left" w:pos="1200"/>
               <w:tab w:val="right" w:leader="dot" w:pos="10456"/>
@@ -1938,7 +1938,7 @@
               <w:noProof/>
               <w:sz w:val="24"/>
               <w:szCs w:val="24"/>
-              <w:lang w:val="en-CH" w:eastAsia="en-GB"/>
+              <w:lang w:eastAsia="en-GB"/>
             </w:rPr>
           </w:pPr>
           <w:hyperlink w:anchor="_Toc92893816" w:history="1">
@@ -1960,7 +1960,7 @@
                 <w:noProof/>
                 <w:sz w:val="24"/>
                 <w:szCs w:val="24"/>
-                <w:lang w:val="en-CH" w:eastAsia="en-GB"/>
+                <w:lang w:eastAsia="en-GB"/>
               </w:rPr>
               <w:tab/>
             </w:r>
@@ -2026,7 +2026,7 @@
         </w:p>
         <w:p>
           <w:pPr>
-            <w:pStyle w:val="TOC3"/>
+            <w:pStyle w:val="Verzeichnis3"/>
             <w:tabs>
               <w:tab w:val="left" w:pos="1200"/>
               <w:tab w:val="right" w:leader="dot" w:pos="10456"/>
@@ -2038,7 +2038,7 @@
               <w:noProof/>
               <w:sz w:val="24"/>
               <w:szCs w:val="24"/>
-              <w:lang w:val="en-CH" w:eastAsia="en-GB"/>
+              <w:lang w:eastAsia="en-GB"/>
             </w:rPr>
           </w:pPr>
           <w:hyperlink w:anchor="_Toc92893817" w:history="1">
@@ -2060,7 +2060,7 @@
                 <w:noProof/>
                 <w:sz w:val="24"/>
                 <w:szCs w:val="24"/>
-                <w:lang w:val="en-CH" w:eastAsia="en-GB"/>
+                <w:lang w:eastAsia="en-GB"/>
               </w:rPr>
               <w:tab/>
             </w:r>
@@ -2126,7 +2126,7 @@
         </w:p>
         <w:p>
           <w:pPr>
-            <w:pStyle w:val="TOC3"/>
+            <w:pStyle w:val="Verzeichnis3"/>
             <w:tabs>
               <w:tab w:val="left" w:pos="1200"/>
               <w:tab w:val="right" w:leader="dot" w:pos="10456"/>
@@ -2138,7 +2138,7 @@
               <w:noProof/>
               <w:sz w:val="24"/>
               <w:szCs w:val="24"/>
-              <w:lang w:val="en-CH" w:eastAsia="en-GB"/>
+              <w:lang w:eastAsia="en-GB"/>
             </w:rPr>
           </w:pPr>
           <w:hyperlink w:anchor="_Toc92893818" w:history="1">
@@ -2160,7 +2160,7 @@
                 <w:noProof/>
                 <w:sz w:val="24"/>
                 <w:szCs w:val="24"/>
-                <w:lang w:val="en-CH" w:eastAsia="en-GB"/>
+                <w:lang w:eastAsia="en-GB"/>
               </w:rPr>
               <w:tab/>
             </w:r>
@@ -2226,7 +2226,7 @@
         </w:p>
         <w:p>
           <w:pPr>
-            <w:pStyle w:val="TOC3"/>
+            <w:pStyle w:val="Verzeichnis3"/>
             <w:tabs>
               <w:tab w:val="left" w:pos="1200"/>
               <w:tab w:val="right" w:leader="dot" w:pos="10456"/>
@@ -2238,7 +2238,7 @@
               <w:noProof/>
               <w:sz w:val="24"/>
               <w:szCs w:val="24"/>
-              <w:lang w:val="en-CH" w:eastAsia="en-GB"/>
+              <w:lang w:eastAsia="en-GB"/>
             </w:rPr>
           </w:pPr>
           <w:hyperlink w:anchor="_Toc92893819" w:history="1">
@@ -2260,7 +2260,7 @@
                 <w:noProof/>
                 <w:sz w:val="24"/>
                 <w:szCs w:val="24"/>
-                <w:lang w:val="en-CH" w:eastAsia="en-GB"/>
+                <w:lang w:eastAsia="en-GB"/>
               </w:rPr>
               <w:tab/>
             </w:r>
@@ -2326,7 +2326,7 @@
         </w:p>
         <w:p>
           <w:pPr>
-            <w:pStyle w:val="TOC3"/>
+            <w:pStyle w:val="Verzeichnis3"/>
             <w:tabs>
               <w:tab w:val="left" w:pos="1200"/>
               <w:tab w:val="right" w:leader="dot" w:pos="10456"/>
@@ -2338,7 +2338,7 @@
               <w:noProof/>
               <w:sz w:val="24"/>
               <w:szCs w:val="24"/>
-              <w:lang w:val="en-CH" w:eastAsia="en-GB"/>
+              <w:lang w:eastAsia="en-GB"/>
             </w:rPr>
           </w:pPr>
           <w:hyperlink w:anchor="_Toc92893820" w:history="1">
@@ -2360,7 +2360,7 @@
                 <w:noProof/>
                 <w:sz w:val="24"/>
                 <w:szCs w:val="24"/>
-                <w:lang w:val="en-CH" w:eastAsia="en-GB"/>
+                <w:lang w:eastAsia="en-GB"/>
               </w:rPr>
               <w:tab/>
             </w:r>
@@ -2426,7 +2426,7 @@
         </w:p>
         <w:p>
           <w:pPr>
-            <w:pStyle w:val="TOC3"/>
+            <w:pStyle w:val="Verzeichnis3"/>
             <w:tabs>
               <w:tab w:val="left" w:pos="1200"/>
               <w:tab w:val="right" w:leader="dot" w:pos="10456"/>
@@ -2438,7 +2438,7 @@
               <w:noProof/>
               <w:sz w:val="24"/>
               <w:szCs w:val="24"/>
-              <w:lang w:val="en-CH" w:eastAsia="en-GB"/>
+              <w:lang w:eastAsia="en-GB"/>
             </w:rPr>
           </w:pPr>
           <w:hyperlink w:anchor="_Toc92893821" w:history="1">
@@ -2460,7 +2460,7 @@
                 <w:noProof/>
                 <w:sz w:val="24"/>
                 <w:szCs w:val="24"/>
-                <w:lang w:val="en-CH" w:eastAsia="en-GB"/>
+                <w:lang w:eastAsia="en-GB"/>
               </w:rPr>
               <w:tab/>
             </w:r>
@@ -2526,7 +2526,7 @@
         </w:p>
         <w:p>
           <w:pPr>
-            <w:pStyle w:val="TOC3"/>
+            <w:pStyle w:val="Verzeichnis3"/>
             <w:tabs>
               <w:tab w:val="left" w:pos="1200"/>
               <w:tab w:val="right" w:leader="dot" w:pos="10456"/>
@@ -2538,7 +2538,7 @@
               <w:noProof/>
               <w:sz w:val="24"/>
               <w:szCs w:val="24"/>
-              <w:lang w:val="en-CH" w:eastAsia="en-GB"/>
+              <w:lang w:eastAsia="en-GB"/>
             </w:rPr>
           </w:pPr>
           <w:hyperlink w:anchor="_Toc92893822" w:history="1">
@@ -2560,7 +2560,7 @@
                 <w:noProof/>
                 <w:sz w:val="24"/>
                 <w:szCs w:val="24"/>
-                <w:lang w:val="en-CH" w:eastAsia="en-GB"/>
+                <w:lang w:eastAsia="en-GB"/>
               </w:rPr>
               <w:tab/>
             </w:r>
@@ -2626,7 +2626,7 @@
         </w:p>
         <w:p>
           <w:pPr>
-            <w:pStyle w:val="TOC3"/>
+            <w:pStyle w:val="Verzeichnis3"/>
             <w:tabs>
               <w:tab w:val="left" w:pos="1200"/>
               <w:tab w:val="right" w:leader="dot" w:pos="10456"/>
@@ -2638,7 +2638,7 @@
               <w:noProof/>
               <w:sz w:val="24"/>
               <w:szCs w:val="24"/>
-              <w:lang w:val="en-CH" w:eastAsia="en-GB"/>
+              <w:lang w:eastAsia="en-GB"/>
             </w:rPr>
           </w:pPr>
           <w:hyperlink w:anchor="_Toc92893823" w:history="1">
@@ -2660,7 +2660,7 @@
                 <w:noProof/>
                 <w:sz w:val="24"/>
                 <w:szCs w:val="24"/>
-                <w:lang w:val="en-CH" w:eastAsia="en-GB"/>
+                <w:lang w:eastAsia="en-GB"/>
               </w:rPr>
               <w:tab/>
             </w:r>
@@ -2726,7 +2726,7 @@
         </w:p>
         <w:p>
           <w:pPr>
-            <w:pStyle w:val="TOC2"/>
+            <w:pStyle w:val="Verzeichnis2"/>
             <w:tabs>
               <w:tab w:val="left" w:pos="960"/>
               <w:tab w:val="right" w:leader="dot" w:pos="10456"/>
@@ -2737,7 +2737,7 @@
               <w:noProof/>
               <w:sz w:val="24"/>
               <w:szCs w:val="24"/>
-              <w:lang w:val="en-CH" w:eastAsia="en-GB"/>
+              <w:lang w:eastAsia="en-GB"/>
             </w:rPr>
           </w:pPr>
           <w:hyperlink w:anchor="_Toc92893824" w:history="1">
@@ -2758,7 +2758,7 @@
                 <w:noProof/>
                 <w:sz w:val="24"/>
                 <w:szCs w:val="24"/>
-                <w:lang w:val="en-CH" w:eastAsia="en-GB"/>
+                <w:lang w:eastAsia="en-GB"/>
               </w:rPr>
               <w:tab/>
             </w:r>
@@ -2866,7 +2866,7 @@
     </w:p>
     <w:p>
       <w:pPr>
-        <w:pStyle w:val="Heading2"/>
+        <w:pStyle w:val="berschrift2"/>
         <w:numPr>
           <w:ilvl w:val="0"/>
           <w:numId w:val="11"/>
@@ -2970,7 +2970,7 @@
     </w:p>
     <w:p>
       <w:pPr>
-        <w:pStyle w:val="Heading2"/>
+        <w:pStyle w:val="berschrift2"/>
         <w:numPr>
           <w:ilvl w:val="0"/>
           <w:numId w:val="11"/>
@@ -3025,7 +3025,7 @@
     </w:p>
     <w:p>
       <w:pPr>
-        <w:pStyle w:val="Heading2"/>
+        <w:pStyle w:val="berschrift2"/>
         <w:numPr>
           <w:ilvl w:val="0"/>
           <w:numId w:val="11"/>
@@ -3114,7 +3114,7 @@
     </w:p>
     <w:p>
       <w:pPr>
-        <w:pStyle w:val="Heading2"/>
+        <w:pStyle w:val="berschrift2"/>
         <w:numPr>
           <w:ilvl w:val="0"/>
           <w:numId w:val="11"/>
@@ -3130,7 +3130,6 @@
         </w:rPr>
       </w:pPr>
       <w:bookmarkStart w:id="4" w:name="_Toc92893805"/>
-      <w:proofErr w:type="spellStart"/>
       <w:r>
         <w:rPr>
           <w:rFonts w:asciiTheme="minorHAnsi" w:hAnsiTheme="minorHAnsi" w:cstheme="minorHAnsi"/>
@@ -3144,7 +3143,6 @@
         <w:t>Mockup</w:t>
       </w:r>
       <w:bookmarkEnd w:id="4"/>
-      <w:proofErr w:type="spellEnd"/>
       <w:r>
         <w:rPr>
           <w:rFonts w:asciiTheme="minorHAnsi" w:hAnsiTheme="minorHAnsi" w:cstheme="minorHAnsi"/>
@@ -3160,7 +3158,7 @@
     </w:p>
     <w:p>
       <w:pPr>
-        <w:pStyle w:val="Heading3"/>
+        <w:pStyle w:val="berschrift3"/>
         <w:numPr>
           <w:ilvl w:val="1"/>
           <w:numId w:val="11"/>
@@ -3311,7 +3309,7 @@
     </w:p>
     <w:p>
       <w:pPr>
-        <w:pStyle w:val="Heading3"/>
+        <w:pStyle w:val="berschrift3"/>
         <w:numPr>
           <w:ilvl w:val="1"/>
           <w:numId w:val="11"/>
@@ -3421,7 +3419,7 @@
     </w:p>
     <w:p>
       <w:pPr>
-        <w:pStyle w:val="Heading3"/>
+        <w:pStyle w:val="berschrift3"/>
         <w:numPr>
           <w:ilvl w:val="1"/>
           <w:numId w:val="11"/>
@@ -3556,7 +3554,7 @@
     </w:p>
     <w:p>
       <w:pPr>
-        <w:pStyle w:val="Heading2"/>
+        <w:pStyle w:val="berschrift2"/>
         <w:numPr>
           <w:ilvl w:val="0"/>
           <w:numId w:val="11"/>
@@ -3613,19 +3611,19 @@
     </w:p>
     <w:tbl>
       <w:tblPr>
-        <w:tblStyle w:val="PlainTable1"/>
-        <w:tblW w:w="15375" w:type="dxa"/>
+        <w:tblStyle w:val="EinfacheTabelle1"/>
+        <w:tblW w:w="15838" w:type="dxa"/>
         <w:tblInd w:w="-5" w:type="dxa"/>
         <w:tblLayout w:type="fixed"/>
         <w:tblLook w:val="04A0" w:firstRow="1" w:lastRow="0" w:firstColumn="1" w:lastColumn="0" w:noHBand="0" w:noVBand="1"/>
       </w:tblPr>
       <w:tblGrid>
-        <w:gridCol w:w="609"/>
-        <w:gridCol w:w="2223"/>
-        <w:gridCol w:w="6882"/>
-        <w:gridCol w:w="3827"/>
-        <w:gridCol w:w="1030"/>
-        <w:gridCol w:w="804"/>
+        <w:gridCol w:w="627"/>
+        <w:gridCol w:w="2290"/>
+        <w:gridCol w:w="7090"/>
+        <w:gridCol w:w="3942"/>
+        <w:gridCol w:w="1061"/>
+        <w:gridCol w:w="828"/>
       </w:tblGrid>
       <w:tr>
         <w:trPr>
@@ -3635,7 +3633,7 @@
         <w:tc>
           <w:tcPr>
             <w:cnfStyle w:val="001000000000" w:firstRow="0" w:lastRow="0" w:firstColumn="1" w:lastColumn="0" w:oddVBand="0" w:evenVBand="0" w:oddHBand="0" w:evenHBand="0" w:firstRowFirstColumn="0" w:firstRowLastColumn="0" w:lastRowFirstColumn="0" w:lastRowLastColumn="0"/>
-            <w:tcW w:w="609" w:type="dxa"/>
+            <w:tcW w:w="627" w:type="dxa"/>
           </w:tcPr>
           <w:p>
             <w:pPr>
@@ -3656,7 +3654,7 @@
         </w:tc>
         <w:tc>
           <w:tcPr>
-            <w:tcW w:w="2223" w:type="dxa"/>
+            <w:tcW w:w="2290" w:type="dxa"/>
           </w:tcPr>
           <w:p>
             <w:pPr>
@@ -3680,7 +3678,7 @@
         </w:tc>
         <w:tc>
           <w:tcPr>
-            <w:tcW w:w="6882" w:type="dxa"/>
+            <w:tcW w:w="7090" w:type="dxa"/>
           </w:tcPr>
           <w:p>
             <w:pPr>
@@ -3704,7 +3702,7 @@
         </w:tc>
         <w:tc>
           <w:tcPr>
-            <w:tcW w:w="3827" w:type="dxa"/>
+            <w:tcW w:w="3942" w:type="dxa"/>
           </w:tcPr>
           <w:p>
             <w:pPr>
@@ -3728,7 +3726,7 @@
         </w:tc>
         <w:tc>
           <w:tcPr>
-            <w:tcW w:w="1030" w:type="dxa"/>
+            <w:tcW w:w="1061" w:type="dxa"/>
           </w:tcPr>
           <w:p>
             <w:pPr>
@@ -3752,7 +3750,7 @@
         </w:tc>
         <w:tc>
           <w:tcPr>
-            <w:tcW w:w="804" w:type="dxa"/>
+            <w:tcW w:w="828" w:type="dxa"/>
           </w:tcPr>
           <w:p>
             <w:pPr>
@@ -3783,7 +3781,7 @@
         <w:tc>
           <w:tcPr>
             <w:cnfStyle w:val="001000000000" w:firstRow="0" w:lastRow="0" w:firstColumn="1" w:lastColumn="0" w:oddVBand="0" w:evenVBand="0" w:oddHBand="0" w:evenHBand="0" w:firstRowFirstColumn="0" w:firstRowLastColumn="0" w:lastRowFirstColumn="0" w:lastRowLastColumn="0"/>
-            <w:tcW w:w="609" w:type="dxa"/>
+            <w:tcW w:w="627" w:type="dxa"/>
           </w:tcPr>
           <w:p>
             <w:pPr>
@@ -3806,7 +3804,7 @@
         </w:tc>
         <w:tc>
           <w:tcPr>
-            <w:tcW w:w="2223" w:type="dxa"/>
+            <w:tcW w:w="2290" w:type="dxa"/>
           </w:tcPr>
           <w:p>
             <w:pPr>
@@ -3826,11 +3824,11 @@
         </w:tc>
         <w:tc>
           <w:tcPr>
-            <w:tcW w:w="6882" w:type="dxa"/>
-          </w:tcPr>
-          <w:p>
-            <w:pPr>
-              <w:pStyle w:val="NormalWeb"/>
+            <w:tcW w:w="7090" w:type="dxa"/>
+          </w:tcPr>
+          <w:p>
+            <w:pPr>
+              <w:pStyle w:val="StandardWeb"/>
               <w:spacing w:before="0" w:beforeAutospacing="0" w:after="0" w:afterAutospacing="0"/>
               <w:cnfStyle w:val="000000100000" w:firstRow="0" w:lastRow="0" w:firstColumn="0" w:lastColumn="0" w:oddVBand="0" w:evenVBand="0" w:oddHBand="1" w:evenHBand="0" w:firstRowFirstColumn="0" w:firstRowLastColumn="0" w:lastRowFirstColumn="0" w:lastRowLastColumn="0"/>
               <w:rPr>
@@ -3849,7 +3847,7 @@
         </w:tc>
         <w:tc>
           <w:tcPr>
-            <w:tcW w:w="3827" w:type="dxa"/>
+            <w:tcW w:w="3942" w:type="dxa"/>
           </w:tcPr>
           <w:p>
             <w:pPr>
@@ -3881,7 +3879,7 @@
         </w:tc>
         <w:tc>
           <w:tcPr>
-            <w:tcW w:w="1030" w:type="dxa"/>
+            <w:tcW w:w="1061" w:type="dxa"/>
           </w:tcPr>
           <w:p>
             <w:pPr>
@@ -3901,7 +3899,7 @@
         </w:tc>
         <w:tc>
           <w:tcPr>
-            <w:tcW w:w="804" w:type="dxa"/>
+            <w:tcW w:w="828" w:type="dxa"/>
           </w:tcPr>
           <w:p>
             <w:pPr>
@@ -3927,7 +3925,7 @@
         <w:tc>
           <w:tcPr>
             <w:cnfStyle w:val="001000000000" w:firstRow="0" w:lastRow="0" w:firstColumn="1" w:lastColumn="0" w:oddVBand="0" w:evenVBand="0" w:oddHBand="0" w:evenHBand="0" w:firstRowFirstColumn="0" w:firstRowLastColumn="0" w:lastRowFirstColumn="0" w:lastRowLastColumn="0"/>
-            <w:tcW w:w="609" w:type="dxa"/>
+            <w:tcW w:w="627" w:type="dxa"/>
           </w:tcPr>
           <w:p>
             <w:pPr>
@@ -3950,7 +3948,7 @@
         </w:tc>
         <w:tc>
           <w:tcPr>
-            <w:tcW w:w="2223" w:type="dxa"/>
+            <w:tcW w:w="2290" w:type="dxa"/>
           </w:tcPr>
           <w:p>
             <w:pPr>
@@ -3970,11 +3968,11 @@
         </w:tc>
         <w:tc>
           <w:tcPr>
-            <w:tcW w:w="6882" w:type="dxa"/>
-          </w:tcPr>
-          <w:p>
-            <w:pPr>
-              <w:pStyle w:val="NormalWeb"/>
+            <w:tcW w:w="7090" w:type="dxa"/>
+          </w:tcPr>
+          <w:p>
+            <w:pPr>
+              <w:pStyle w:val="StandardWeb"/>
               <w:spacing w:before="0" w:beforeAutospacing="0" w:after="0" w:afterAutospacing="0"/>
               <w:cnfStyle w:val="000000000000" w:firstRow="0" w:lastRow="0" w:firstColumn="0" w:lastColumn="0" w:oddVBand="0" w:evenVBand="0" w:oddHBand="0" w:evenHBand="0" w:firstRowFirstColumn="0" w:firstRowLastColumn="0" w:lastRowFirstColumn="0" w:lastRowLastColumn="0"/>
               <w:rPr>
@@ -3993,7 +3991,7 @@
         </w:tc>
         <w:tc>
           <w:tcPr>
-            <w:tcW w:w="3827" w:type="dxa"/>
+            <w:tcW w:w="3942" w:type="dxa"/>
           </w:tcPr>
           <w:p>
             <w:pPr>
@@ -4025,7 +4023,7 @@
         </w:tc>
         <w:tc>
           <w:tcPr>
-            <w:tcW w:w="1030" w:type="dxa"/>
+            <w:tcW w:w="1061" w:type="dxa"/>
           </w:tcPr>
           <w:p>
             <w:pPr>
@@ -4045,7 +4043,7 @@
         </w:tc>
         <w:tc>
           <w:tcPr>
-            <w:tcW w:w="804" w:type="dxa"/>
+            <w:tcW w:w="828" w:type="dxa"/>
           </w:tcPr>
           <w:p>
             <w:pPr>
@@ -4072,7 +4070,7 @@
         <w:tc>
           <w:tcPr>
             <w:cnfStyle w:val="001000000000" w:firstRow="0" w:lastRow="0" w:firstColumn="1" w:lastColumn="0" w:oddVBand="0" w:evenVBand="0" w:oddHBand="0" w:evenHBand="0" w:firstRowFirstColumn="0" w:firstRowLastColumn="0" w:lastRowFirstColumn="0" w:lastRowLastColumn="0"/>
-            <w:tcW w:w="609" w:type="dxa"/>
+            <w:tcW w:w="627" w:type="dxa"/>
           </w:tcPr>
           <w:p>
             <w:pPr>
@@ -4094,7 +4092,7 @@
         </w:tc>
         <w:tc>
           <w:tcPr>
-            <w:tcW w:w="2223" w:type="dxa"/>
+            <w:tcW w:w="2290" w:type="dxa"/>
           </w:tcPr>
           <w:p>
             <w:pPr>
@@ -4114,11 +4112,11 @@
         </w:tc>
         <w:tc>
           <w:tcPr>
-            <w:tcW w:w="6882" w:type="dxa"/>
-          </w:tcPr>
-          <w:p>
-            <w:pPr>
-              <w:pStyle w:val="NormalWeb"/>
+            <w:tcW w:w="7090" w:type="dxa"/>
+          </w:tcPr>
+          <w:p>
+            <w:pPr>
+              <w:pStyle w:val="StandardWeb"/>
               <w:spacing w:before="0" w:beforeAutospacing="0" w:after="0" w:afterAutospacing="0"/>
               <w:cnfStyle w:val="000000100000" w:firstRow="0" w:lastRow="0" w:firstColumn="0" w:lastColumn="0" w:oddVBand="0" w:evenVBand="0" w:oddHBand="1" w:evenHBand="0" w:firstRowFirstColumn="0" w:firstRowLastColumn="0" w:lastRowFirstColumn="0" w:lastRowLastColumn="0"/>
               <w:rPr>
@@ -4137,7 +4135,7 @@
         </w:tc>
         <w:tc>
           <w:tcPr>
-            <w:tcW w:w="3827" w:type="dxa"/>
+            <w:tcW w:w="3942" w:type="dxa"/>
           </w:tcPr>
           <w:p>
             <w:pPr>
@@ -4157,7 +4155,7 @@
         </w:tc>
         <w:tc>
           <w:tcPr>
-            <w:tcW w:w="1030" w:type="dxa"/>
+            <w:tcW w:w="1061" w:type="dxa"/>
           </w:tcPr>
           <w:p>
             <w:pPr>
@@ -4177,7 +4175,7 @@
         </w:tc>
         <w:tc>
           <w:tcPr>
-            <w:tcW w:w="804" w:type="dxa"/>
+            <w:tcW w:w="828" w:type="dxa"/>
           </w:tcPr>
           <w:p>
             <w:pPr>
@@ -4203,7 +4201,7 @@
         <w:tc>
           <w:tcPr>
             <w:cnfStyle w:val="001000000000" w:firstRow="0" w:lastRow="0" w:firstColumn="1" w:lastColumn="0" w:oddVBand="0" w:evenVBand="0" w:oddHBand="0" w:evenHBand="0" w:firstRowFirstColumn="0" w:firstRowLastColumn="0" w:lastRowFirstColumn="0" w:lastRowLastColumn="0"/>
-            <w:tcW w:w="609" w:type="dxa"/>
+            <w:tcW w:w="627" w:type="dxa"/>
           </w:tcPr>
           <w:p>
             <w:pPr>
@@ -4225,7 +4223,7 @@
         </w:tc>
         <w:tc>
           <w:tcPr>
-            <w:tcW w:w="2223" w:type="dxa"/>
+            <w:tcW w:w="2290" w:type="dxa"/>
           </w:tcPr>
           <w:p>
             <w:pPr>
@@ -4245,7 +4243,7 @@
         </w:tc>
         <w:tc>
           <w:tcPr>
-            <w:tcW w:w="6882" w:type="dxa"/>
+            <w:tcW w:w="7090" w:type="dxa"/>
           </w:tcPr>
           <w:p>
             <w:pPr>
@@ -4265,7 +4263,7 @@
         </w:tc>
         <w:tc>
           <w:tcPr>
-            <w:tcW w:w="3827" w:type="dxa"/>
+            <w:tcW w:w="3942" w:type="dxa"/>
           </w:tcPr>
           <w:p>
             <w:pPr>
@@ -4285,7 +4283,7 @@
         </w:tc>
         <w:tc>
           <w:tcPr>
-            <w:tcW w:w="1030" w:type="dxa"/>
+            <w:tcW w:w="1061" w:type="dxa"/>
           </w:tcPr>
           <w:p>
             <w:pPr>
@@ -4305,7 +4303,7 @@
         </w:tc>
         <w:tc>
           <w:tcPr>
-            <w:tcW w:w="804" w:type="dxa"/>
+            <w:tcW w:w="828" w:type="dxa"/>
           </w:tcPr>
           <w:p>
             <w:pPr>
@@ -4332,7 +4330,7 @@
         <w:tc>
           <w:tcPr>
             <w:cnfStyle w:val="001000000000" w:firstRow="0" w:lastRow="0" w:firstColumn="1" w:lastColumn="0" w:oddVBand="0" w:evenVBand="0" w:oddHBand="0" w:evenHBand="0" w:firstRowFirstColumn="0" w:firstRowLastColumn="0" w:lastRowFirstColumn="0" w:lastRowLastColumn="0"/>
-            <w:tcW w:w="609" w:type="dxa"/>
+            <w:tcW w:w="627" w:type="dxa"/>
           </w:tcPr>
           <w:p>
             <w:pPr>
@@ -4354,7 +4352,7 @@
         </w:tc>
         <w:tc>
           <w:tcPr>
-            <w:tcW w:w="2223" w:type="dxa"/>
+            <w:tcW w:w="2290" w:type="dxa"/>
           </w:tcPr>
           <w:p>
             <w:pPr>
@@ -4374,7 +4372,7 @@
         </w:tc>
         <w:tc>
           <w:tcPr>
-            <w:tcW w:w="6882" w:type="dxa"/>
+            <w:tcW w:w="7090" w:type="dxa"/>
           </w:tcPr>
           <w:p>
             <w:pPr>
@@ -4394,7 +4392,7 @@
         </w:tc>
         <w:tc>
           <w:tcPr>
-            <w:tcW w:w="3827" w:type="dxa"/>
+            <w:tcW w:w="3942" w:type="dxa"/>
           </w:tcPr>
           <w:p>
             <w:pPr>
@@ -4429,7 +4427,7 @@
         </w:tc>
         <w:tc>
           <w:tcPr>
-            <w:tcW w:w="1030" w:type="dxa"/>
+            <w:tcW w:w="1061" w:type="dxa"/>
           </w:tcPr>
           <w:p>
             <w:pPr>
@@ -4449,7 +4447,7 @@
         </w:tc>
         <w:tc>
           <w:tcPr>
-            <w:tcW w:w="804" w:type="dxa"/>
+            <w:tcW w:w="828" w:type="dxa"/>
           </w:tcPr>
           <w:p>
             <w:pPr>
@@ -4475,7 +4473,7 @@
         <w:tc>
           <w:tcPr>
             <w:cnfStyle w:val="001000000000" w:firstRow="0" w:lastRow="0" w:firstColumn="1" w:lastColumn="0" w:oddVBand="0" w:evenVBand="0" w:oddHBand="0" w:evenHBand="0" w:firstRowFirstColumn="0" w:firstRowLastColumn="0" w:lastRowFirstColumn="0" w:lastRowLastColumn="0"/>
-            <w:tcW w:w="609" w:type="dxa"/>
+            <w:tcW w:w="627" w:type="dxa"/>
           </w:tcPr>
           <w:p>
             <w:pPr>
@@ -4497,7 +4495,7 @@
         </w:tc>
         <w:tc>
           <w:tcPr>
-            <w:tcW w:w="2223" w:type="dxa"/>
+            <w:tcW w:w="2290" w:type="dxa"/>
           </w:tcPr>
           <w:p>
             <w:pPr>
@@ -4517,7 +4515,7 @@
         </w:tc>
         <w:tc>
           <w:tcPr>
-            <w:tcW w:w="6882" w:type="dxa"/>
+            <w:tcW w:w="7090" w:type="dxa"/>
           </w:tcPr>
           <w:p>
             <w:pPr>
@@ -4537,7 +4535,7 @@
         </w:tc>
         <w:tc>
           <w:tcPr>
-            <w:tcW w:w="3827" w:type="dxa"/>
+            <w:tcW w:w="3942" w:type="dxa"/>
           </w:tcPr>
           <w:p>
             <w:pPr>
@@ -4557,7 +4555,7 @@
         </w:tc>
         <w:tc>
           <w:tcPr>
-            <w:tcW w:w="1030" w:type="dxa"/>
+            <w:tcW w:w="1061" w:type="dxa"/>
           </w:tcPr>
           <w:p>
             <w:pPr>
@@ -4577,7 +4575,7 @@
         </w:tc>
         <w:tc>
           <w:tcPr>
-            <w:tcW w:w="804" w:type="dxa"/>
+            <w:tcW w:w="828" w:type="dxa"/>
           </w:tcPr>
           <w:p>
             <w:pPr>
@@ -4604,7 +4602,7 @@
         <w:tc>
           <w:tcPr>
             <w:cnfStyle w:val="001000000000" w:firstRow="0" w:lastRow="0" w:firstColumn="1" w:lastColumn="0" w:oddVBand="0" w:evenVBand="0" w:oddHBand="0" w:evenHBand="0" w:firstRowFirstColumn="0" w:firstRowLastColumn="0" w:lastRowFirstColumn="0" w:lastRowLastColumn="0"/>
-            <w:tcW w:w="609" w:type="dxa"/>
+            <w:tcW w:w="627" w:type="dxa"/>
           </w:tcPr>
           <w:p>
             <w:pPr>
@@ -4626,7 +4624,7 @@
         </w:tc>
         <w:tc>
           <w:tcPr>
-            <w:tcW w:w="2223" w:type="dxa"/>
+            <w:tcW w:w="2290" w:type="dxa"/>
           </w:tcPr>
           <w:p>
             <w:pPr>
@@ -4646,7 +4644,7 @@
         </w:tc>
         <w:tc>
           <w:tcPr>
-            <w:tcW w:w="6882" w:type="dxa"/>
+            <w:tcW w:w="7090" w:type="dxa"/>
           </w:tcPr>
           <w:p>
             <w:pPr>
@@ -4666,7 +4664,7 @@
         </w:tc>
         <w:tc>
           <w:tcPr>
-            <w:tcW w:w="3827" w:type="dxa"/>
+            <w:tcW w:w="3942" w:type="dxa"/>
           </w:tcPr>
           <w:p>
             <w:pPr>
@@ -4686,7 +4684,7 @@
         </w:tc>
         <w:tc>
           <w:tcPr>
-            <w:tcW w:w="1030" w:type="dxa"/>
+            <w:tcW w:w="1061" w:type="dxa"/>
           </w:tcPr>
           <w:p>
             <w:pPr>
@@ -4706,7 +4704,7 @@
         </w:tc>
         <w:tc>
           <w:tcPr>
-            <w:tcW w:w="804" w:type="dxa"/>
+            <w:tcW w:w="828" w:type="dxa"/>
           </w:tcPr>
           <w:p>
             <w:pPr>
@@ -4732,7 +4730,7 @@
         <w:tc>
           <w:tcPr>
             <w:cnfStyle w:val="001000000000" w:firstRow="0" w:lastRow="0" w:firstColumn="1" w:lastColumn="0" w:oddVBand="0" w:evenVBand="0" w:oddHBand="0" w:evenHBand="0" w:firstRowFirstColumn="0" w:firstRowLastColumn="0" w:lastRowFirstColumn="0" w:lastRowLastColumn="0"/>
-            <w:tcW w:w="609" w:type="dxa"/>
+            <w:tcW w:w="627" w:type="dxa"/>
           </w:tcPr>
           <w:p>
             <w:pPr>
@@ -4754,7 +4752,7 @@
         </w:tc>
         <w:tc>
           <w:tcPr>
-            <w:tcW w:w="2223" w:type="dxa"/>
+            <w:tcW w:w="2290" w:type="dxa"/>
           </w:tcPr>
           <w:p>
             <w:pPr>
@@ -4774,7 +4772,7 @@
         </w:tc>
         <w:tc>
           <w:tcPr>
-            <w:tcW w:w="6882" w:type="dxa"/>
+            <w:tcW w:w="7090" w:type="dxa"/>
           </w:tcPr>
           <w:p>
             <w:pPr>
@@ -4794,7 +4792,7 @@
         </w:tc>
         <w:tc>
           <w:tcPr>
-            <w:tcW w:w="3827" w:type="dxa"/>
+            <w:tcW w:w="3942" w:type="dxa"/>
           </w:tcPr>
           <w:p>
             <w:pPr>
@@ -4814,7 +4812,7 @@
         </w:tc>
         <w:tc>
           <w:tcPr>
-            <w:tcW w:w="1030" w:type="dxa"/>
+            <w:tcW w:w="1061" w:type="dxa"/>
           </w:tcPr>
           <w:p>
             <w:pPr>
@@ -4834,7 +4832,7 @@
         </w:tc>
         <w:tc>
           <w:tcPr>
-            <w:tcW w:w="804" w:type="dxa"/>
+            <w:tcW w:w="828" w:type="dxa"/>
           </w:tcPr>
           <w:p>
             <w:pPr>
@@ -4861,7 +4859,7 @@
         <w:tc>
           <w:tcPr>
             <w:cnfStyle w:val="001000000000" w:firstRow="0" w:lastRow="0" w:firstColumn="1" w:lastColumn="0" w:oddVBand="0" w:evenVBand="0" w:oddHBand="0" w:evenHBand="0" w:firstRowFirstColumn="0" w:firstRowLastColumn="0" w:lastRowFirstColumn="0" w:lastRowLastColumn="0"/>
-            <w:tcW w:w="609" w:type="dxa"/>
+            <w:tcW w:w="627" w:type="dxa"/>
           </w:tcPr>
           <w:p>
             <w:pPr>
@@ -4877,14 +4875,13 @@
                 <w:b w:val="0"/>
                 <w:bCs w:val="0"/>
               </w:rPr>
-              <w:lastRenderedPageBreak/>
               <w:t>9</w:t>
             </w:r>
           </w:p>
         </w:tc>
         <w:tc>
           <w:tcPr>
-            <w:tcW w:w="2223" w:type="dxa"/>
+            <w:tcW w:w="2290" w:type="dxa"/>
           </w:tcPr>
           <w:p>
             <w:pPr>
@@ -4904,7 +4901,7 @@
         </w:tc>
         <w:tc>
           <w:tcPr>
-            <w:tcW w:w="6882" w:type="dxa"/>
+            <w:tcW w:w="7090" w:type="dxa"/>
           </w:tcPr>
           <w:p>
             <w:pPr>
@@ -4924,7 +4921,7 @@
         </w:tc>
         <w:tc>
           <w:tcPr>
-            <w:tcW w:w="3827" w:type="dxa"/>
+            <w:tcW w:w="3942" w:type="dxa"/>
           </w:tcPr>
           <w:p>
             <w:pPr>
@@ -4944,7 +4941,7 @@
         </w:tc>
         <w:tc>
           <w:tcPr>
-            <w:tcW w:w="1030" w:type="dxa"/>
+            <w:tcW w:w="1061" w:type="dxa"/>
           </w:tcPr>
           <w:p>
             <w:pPr>
@@ -4964,7 +4961,7 @@
         </w:tc>
         <w:tc>
           <w:tcPr>
-            <w:tcW w:w="804" w:type="dxa"/>
+            <w:tcW w:w="828" w:type="dxa"/>
           </w:tcPr>
           <w:p>
             <w:pPr>
@@ -4997,7 +4994,7 @@
     </w:p>
     <w:p>
       <w:pPr>
-        <w:pStyle w:val="Heading3"/>
+        <w:pStyle w:val="berschrift3"/>
         <w:numPr>
           <w:ilvl w:val="0"/>
           <w:numId w:val="11"/>
@@ -5035,7 +5032,7 @@
     </w:p>
     <w:p>
       <w:pPr>
-        <w:pStyle w:val="Heading3"/>
+        <w:pStyle w:val="berschrift3"/>
         <w:numPr>
           <w:ilvl w:val="1"/>
           <w:numId w:val="11"/>
@@ -5142,7 +5139,7 @@
     </w:p>
     <w:p>
       <w:pPr>
-        <w:pStyle w:val="Heading3"/>
+        <w:pStyle w:val="berschrift3"/>
         <w:numPr>
           <w:ilvl w:val="1"/>
           <w:numId w:val="11"/>
@@ -5237,7 +5234,7 @@
     </w:p>
     <w:p>
       <w:pPr>
-        <w:pStyle w:val="Heading3"/>
+        <w:pStyle w:val="berschrift3"/>
         <w:numPr>
           <w:ilvl w:val="1"/>
           <w:numId w:val="11"/>
@@ -5356,7 +5353,7 @@
     </w:p>
     <w:p>
       <w:pPr>
-        <w:pStyle w:val="Heading2"/>
+        <w:pStyle w:val="berschrift2"/>
         <w:numPr>
           <w:ilvl w:val="0"/>
           <w:numId w:val="11"/>
@@ -5394,7 +5391,7 @@
     </w:p>
     <w:p>
       <w:pPr>
-        <w:pStyle w:val="Heading3"/>
+        <w:pStyle w:val="berschrift3"/>
         <w:numPr>
           <w:ilvl w:val="1"/>
           <w:numId w:val="11"/>
@@ -5435,7 +5432,7 @@
     </w:p>
     <w:p>
       <w:pPr>
-        <w:pStyle w:val="ListParagraph"/>
+        <w:pStyle w:val="Listenabsatz"/>
         <w:numPr>
           <w:ilvl w:val="0"/>
           <w:numId w:val="12"/>
@@ -5462,7 +5459,6 @@
         </w:rPr>
         <w:t xml:space="preserve"> in Methoden mit Kleinbuchstaben beginnen &amp; neues Wort mit Grossbuchstaben beginnen (</w:t>
       </w:r>
-      <w:proofErr w:type="spellStart"/>
       <w:r>
         <w:rPr>
           <w:sz w:val="22"/>
@@ -5471,47 +5467,28 @@
         </w:rPr>
         <w:t>Lower</w:t>
       </w:r>
-      <w:proofErr w:type="spellEnd"/>
       <w:r>
         <w:rPr>
           <w:sz w:val="22"/>
           <w:szCs w:val="22"/>
           <w:lang w:val="de-CH"/>
         </w:rPr>
-        <w:t xml:space="preserve"> </w:t>
+        <w:t xml:space="preserve"> Camel Case)</w:t>
       </w:r>
-      <w:proofErr w:type="spellStart"/>
-      <w:r>
+    </w:p>
+    <w:p>
+      <w:pPr>
+        <w:pStyle w:val="Listenabsatz"/>
         <w:rPr>
           <w:sz w:val="22"/>
           <w:szCs w:val="22"/>
           <w:lang w:val="de-CH"/>
         </w:rPr>
-        <w:t>Camel</w:t>
-      </w:r>
-      <w:proofErr w:type="spellEnd"/>
-      <w:r>
-        <w:rPr>
-          <w:sz w:val="22"/>
-          <w:szCs w:val="22"/>
-          <w:lang w:val="de-CH"/>
-        </w:rPr>
-        <w:t xml:space="preserve"> Case)</w:t>
-      </w:r>
-    </w:p>
-    <w:p>
-      <w:pPr>
-        <w:pStyle w:val="ListParagraph"/>
-        <w:rPr>
-          <w:sz w:val="22"/>
-          <w:szCs w:val="22"/>
-          <w:lang w:val="de-CH"/>
-        </w:rPr>
-      </w:pPr>
-    </w:p>
-    <w:p>
-      <w:pPr>
-        <w:pStyle w:val="ListParagraph"/>
+      </w:pPr>
+    </w:p>
+    <w:p>
+      <w:pPr>
+        <w:pStyle w:val="Listenabsatz"/>
         <w:numPr>
           <w:ilvl w:val="0"/>
           <w:numId w:val="12"/>
@@ -5533,7 +5510,7 @@
     </w:p>
     <w:p>
       <w:pPr>
-        <w:pStyle w:val="ListParagraph"/>
+        <w:pStyle w:val="Listenabsatz"/>
         <w:rPr>
           <w:sz w:val="22"/>
           <w:szCs w:val="22"/>
@@ -5543,7 +5520,7 @@
     </w:p>
     <w:p>
       <w:pPr>
-        <w:pStyle w:val="ListParagraph"/>
+        <w:pStyle w:val="Listenabsatz"/>
         <w:numPr>
           <w:ilvl w:val="0"/>
           <w:numId w:val="12"/>
@@ -5565,7 +5542,7 @@
     </w:p>
     <w:p>
       <w:pPr>
-        <w:pStyle w:val="ListParagraph"/>
+        <w:pStyle w:val="Listenabsatz"/>
         <w:rPr>
           <w:sz w:val="22"/>
           <w:szCs w:val="22"/>
@@ -5575,7 +5552,7 @@
     </w:p>
     <w:p>
       <w:pPr>
-        <w:pStyle w:val="ListParagraph"/>
+        <w:pStyle w:val="Listenabsatz"/>
         <w:numPr>
           <w:ilvl w:val="0"/>
           <w:numId w:val="12"/>
@@ -5602,7 +5579,7 @@
     </w:p>
     <w:p>
       <w:pPr>
-        <w:pStyle w:val="Heading3"/>
+        <w:pStyle w:val="berschrift3"/>
         <w:numPr>
           <w:ilvl w:val="1"/>
           <w:numId w:val="11"/>
@@ -5651,7 +5628,7 @@
     </w:p>
     <w:p>
       <w:pPr>
-        <w:pStyle w:val="ListParagraph"/>
+        <w:pStyle w:val="Listenabsatz"/>
         <w:numPr>
           <w:ilvl w:val="0"/>
           <w:numId w:val="12"/>
@@ -5674,7 +5651,7 @@
     </w:p>
     <w:p>
       <w:pPr>
-        <w:pStyle w:val="ListParagraph"/>
+        <w:pStyle w:val="Listenabsatz"/>
         <w:numPr>
           <w:ilvl w:val="0"/>
           <w:numId w:val="12"/>
@@ -5692,7 +5669,7 @@
     </w:p>
     <w:p>
       <w:pPr>
-        <w:pStyle w:val="ListParagraph"/>
+        <w:pStyle w:val="Listenabsatz"/>
         <w:rPr>
           <w:lang w:val="de-CH"/>
         </w:rPr>
@@ -5700,7 +5677,7 @@
     </w:p>
     <w:p>
       <w:pPr>
-        <w:pStyle w:val="ListParagraph"/>
+        <w:pStyle w:val="Listenabsatz"/>
         <w:numPr>
           <w:ilvl w:val="0"/>
           <w:numId w:val="12"/>
@@ -5718,7 +5695,7 @@
     </w:p>
     <w:p>
       <w:pPr>
-        <w:pStyle w:val="ListParagraph"/>
+        <w:pStyle w:val="Listenabsatz"/>
         <w:rPr>
           <w:lang w:val="de-CH"/>
         </w:rPr>
@@ -5726,7 +5703,7 @@
     </w:p>
     <w:p>
       <w:pPr>
-        <w:pStyle w:val="ListParagraph"/>
+        <w:pStyle w:val="Listenabsatz"/>
         <w:numPr>
           <w:ilvl w:val="0"/>
           <w:numId w:val="12"/>
@@ -5744,7 +5721,7 @@
     </w:p>
     <w:p>
       <w:pPr>
-        <w:pStyle w:val="ListParagraph"/>
+        <w:pStyle w:val="Listenabsatz"/>
         <w:rPr>
           <w:lang w:val="de-CH"/>
         </w:rPr>
@@ -5752,7 +5729,7 @@
     </w:p>
     <w:p>
       <w:pPr>
-        <w:pStyle w:val="Heading3"/>
+        <w:pStyle w:val="berschrift3"/>
         <w:numPr>
           <w:ilvl w:val="1"/>
           <w:numId w:val="11"/>
@@ -5789,7 +5766,7 @@
     </w:p>
     <w:p>
       <w:pPr>
-        <w:pStyle w:val="ListParagraph"/>
+        <w:pStyle w:val="Listenabsatz"/>
         <w:numPr>
           <w:ilvl w:val="0"/>
           <w:numId w:val="12"/>
@@ -5813,7 +5790,7 @@
     </w:p>
     <w:p>
       <w:pPr>
-        <w:pStyle w:val="ListParagraph"/>
+        <w:pStyle w:val="Listenabsatz"/>
         <w:numPr>
           <w:ilvl w:val="0"/>
           <w:numId w:val="12"/>
@@ -5825,7 +5802,7 @@
     </w:p>
     <w:p>
       <w:pPr>
-        <w:pStyle w:val="ListParagraph"/>
+        <w:pStyle w:val="Listenabsatz"/>
         <w:numPr>
           <w:ilvl w:val="0"/>
           <w:numId w:val="13"/>
@@ -5851,7 +5828,7 @@
     </w:p>
     <w:p>
       <w:pPr>
-        <w:pStyle w:val="ListParagraph"/>
+        <w:pStyle w:val="Listenabsatz"/>
         <w:numPr>
           <w:ilvl w:val="0"/>
           <w:numId w:val="13"/>
@@ -5877,7 +5854,7 @@
     </w:p>
     <w:p>
       <w:pPr>
-        <w:pStyle w:val="ListParagraph"/>
+        <w:pStyle w:val="Listenabsatz"/>
         <w:numPr>
           <w:ilvl w:val="0"/>
           <w:numId w:val="13"/>
@@ -5911,7 +5888,7 @@
     </w:p>
     <w:p>
       <w:pPr>
-        <w:pStyle w:val="ListParagraph"/>
+        <w:pStyle w:val="Listenabsatz"/>
         <w:numPr>
           <w:ilvl w:val="0"/>
           <w:numId w:val="13"/>
@@ -5945,7 +5922,7 @@
     </w:p>
     <w:p>
       <w:pPr>
-        <w:pStyle w:val="ListParagraph"/>
+        <w:pStyle w:val="Listenabsatz"/>
         <w:numPr>
           <w:ilvl w:val="0"/>
           <w:numId w:val="13"/>
@@ -6007,7 +5984,7 @@
     </w:p>
     <w:p>
       <w:pPr>
-        <w:pStyle w:val="ListParagraph"/>
+        <w:pStyle w:val="Listenabsatz"/>
         <w:numPr>
           <w:ilvl w:val="0"/>
           <w:numId w:val="11"/>
@@ -6035,7 +6012,7 @@
     </w:p>
     <w:p>
       <w:pPr>
-        <w:pStyle w:val="ListParagraph"/>
+        <w:pStyle w:val="Listenabsatz"/>
         <w:rPr>
           <w:rFonts w:cstheme="minorHAnsi"/>
           <w:b/>
@@ -6048,7 +6025,7 @@
     </w:p>
     <w:p>
       <w:pPr>
-        <w:pStyle w:val="Heading3"/>
+        <w:pStyle w:val="berschrift3"/>
         <w:numPr>
           <w:ilvl w:val="1"/>
           <w:numId w:val="11"/>
@@ -6085,7 +6062,7 @@
     </w:p>
     <w:tbl>
       <w:tblPr>
-        <w:tblStyle w:val="PlainTable3"/>
+        <w:tblStyle w:val="EinfacheTabelle3"/>
         <w:tblW w:w="0" w:type="auto"/>
         <w:tblLook w:val="04A0" w:firstRow="1" w:lastRow="0" w:firstColumn="1" w:lastColumn="0" w:noHBand="0" w:noVBand="1"/>
       </w:tblPr>
@@ -6397,15 +6374,7 @@
               <w:cnfStyle w:val="000000100000" w:firstRow="0" w:lastRow="0" w:firstColumn="0" w:lastColumn="0" w:oddVBand="0" w:evenVBand="0" w:oddHBand="1" w:evenHBand="0" w:firstRowFirstColumn="0" w:firstRowLastColumn="0" w:lastRowFirstColumn="0" w:lastRowLastColumn="0"/>
             </w:pPr>
             <w:r>
-              <w:t>Der User wählt mit dem Date-Time-</w:t>
-            </w:r>
-            <w:proofErr w:type="spellStart"/>
-            <w:r>
-              <w:t>Picker</w:t>
-            </w:r>
-            <w:proofErr w:type="spellEnd"/>
-            <w:r>
-              <w:t xml:space="preserve"> sein gewünschtes Abfahrtsdatum ein.</w:t>
+              <w:t>Der User wählt mit dem Date-Time-Picker sein gewünschtes Abfahrtsdatum ein.</w:t>
             </w:r>
           </w:p>
         </w:tc>
@@ -6452,15 +6421,7 @@
               <w:cnfStyle w:val="000000000000" w:firstRow="0" w:lastRow="0" w:firstColumn="0" w:lastColumn="0" w:oddVBand="0" w:evenVBand="0" w:oddHBand="0" w:evenHBand="0" w:firstRowFirstColumn="0" w:firstRowLastColumn="0" w:lastRowFirstColumn="0" w:lastRowLastColumn="0"/>
             </w:pPr>
             <w:r>
-              <w:t>Der User wählt mit dem Date-Time-</w:t>
-            </w:r>
-            <w:proofErr w:type="spellStart"/>
-            <w:r>
-              <w:t>Picker</w:t>
-            </w:r>
-            <w:proofErr w:type="spellEnd"/>
-            <w:r>
-              <w:t xml:space="preserve"> </w:t>
+              <w:t xml:space="preserve">Der User wählt mit dem Date-Time-Picker </w:t>
             </w:r>
             <w:r>
               <w:t>seine gewünschte Abfahrtszeit</w:t>
@@ -6541,7 +6502,7 @@
     </w:p>
     <w:p>
       <w:pPr>
-        <w:pStyle w:val="Heading3"/>
+        <w:pStyle w:val="berschrift3"/>
         <w:numPr>
           <w:ilvl w:val="1"/>
           <w:numId w:val="11"/>
@@ -6578,7 +6539,7 @@
     </w:p>
     <w:tbl>
       <w:tblPr>
-        <w:tblStyle w:val="PlainTable3"/>
+        <w:tblStyle w:val="EinfacheTabelle3"/>
         <w:tblW w:w="0" w:type="auto"/>
         <w:tblLook w:val="04A0" w:firstRow="1" w:lastRow="0" w:firstColumn="1" w:lastColumn="0" w:noHBand="0" w:noVBand="1"/>
       </w:tblPr>
@@ -6809,7 +6770,7 @@
     </w:p>
     <w:p>
       <w:pPr>
-        <w:pStyle w:val="Heading3"/>
+        <w:pStyle w:val="berschrift3"/>
         <w:numPr>
           <w:ilvl w:val="1"/>
           <w:numId w:val="11"/>
@@ -6847,7 +6808,7 @@
     </w:p>
     <w:tbl>
       <w:tblPr>
-        <w:tblStyle w:val="PlainTable3"/>
+        <w:tblStyle w:val="EinfacheTabelle3"/>
         <w:tblW w:w="10576" w:type="dxa"/>
         <w:tblLook w:val="04A0" w:firstRow="1" w:lastRow="0" w:firstColumn="1" w:lastColumn="0" w:noHBand="0" w:noVBand="1"/>
       </w:tblPr>
@@ -6968,11 +6929,9 @@
               <w:spacing w:line="240" w:lineRule="auto"/>
               <w:cnfStyle w:val="000000100000" w:firstRow="0" w:lastRow="0" w:firstColumn="0" w:lastColumn="0" w:oddVBand="0" w:evenVBand="0" w:oddHBand="1" w:evenHBand="0" w:firstRowFirstColumn="0" w:firstRowLastColumn="0" w:lastRowFirstColumn="0" w:lastRowLastColumn="0"/>
             </w:pPr>
-            <w:proofErr w:type="spellStart"/>
             <w:r>
               <w:t>Lu</w:t>
             </w:r>
-            <w:proofErr w:type="spellEnd"/>
           </w:p>
         </w:tc>
         <w:tc>
@@ -7050,7 +7009,7 @@
           </w:p>
           <w:p>
             <w:pPr>
-              <w:pStyle w:val="ListParagraph"/>
+              <w:pStyle w:val="Listenabsatz"/>
               <w:widowControl w:val="0"/>
               <w:numPr>
                 <w:ilvl w:val="0"/>
@@ -7064,7 +7023,7 @@
           </w:p>
           <w:p>
             <w:pPr>
-              <w:pStyle w:val="ListParagraph"/>
+              <w:pStyle w:val="Listenabsatz"/>
               <w:widowControl w:val="0"/>
               <w:numPr>
                 <w:ilvl w:val="0"/>
@@ -7157,7 +7116,7 @@
     </w:p>
     <w:p>
       <w:pPr>
-        <w:pStyle w:val="ListParagraph"/>
+        <w:pStyle w:val="Listenabsatz"/>
         <w:numPr>
           <w:ilvl w:val="0"/>
           <w:numId w:val="11"/>
@@ -7184,7 +7143,7 @@
     </w:p>
     <w:p>
       <w:pPr>
-        <w:pStyle w:val="ListParagraph"/>
+        <w:pStyle w:val="Listenabsatz"/>
         <w:rPr>
           <w:rFonts w:cstheme="minorHAnsi"/>
           <w:b/>
@@ -7197,7 +7156,7 @@
     </w:p>
     <w:p>
       <w:pPr>
-        <w:pStyle w:val="Heading3"/>
+        <w:pStyle w:val="berschrift3"/>
         <w:numPr>
           <w:ilvl w:val="1"/>
           <w:numId w:val="11"/>
@@ -7234,7 +7193,7 @@
     </w:p>
     <w:tbl>
       <w:tblPr>
-        <w:tblStyle w:val="PlainTable3"/>
+        <w:tblStyle w:val="EinfacheTabelle3"/>
         <w:tblW w:w="10565" w:type="dxa"/>
         <w:tblLook w:val="04A0" w:firstRow="1" w:lastRow="0" w:firstColumn="1" w:lastColumn="0" w:noHBand="0" w:noVBand="1"/>
       </w:tblPr>
@@ -7648,15 +7607,7 @@
               <w:cnfStyle w:val="000000100000" w:firstRow="0" w:lastRow="0" w:firstColumn="0" w:lastColumn="0" w:oddVBand="0" w:evenVBand="0" w:oddHBand="1" w:evenHBand="0" w:firstRowFirstColumn="0" w:firstRowLastColumn="0" w:lastRowFirstColumn="0" w:lastRowLastColumn="0"/>
             </w:pPr>
             <w:r>
-              <w:t>Der User wählt mit dem Date-Time-</w:t>
-            </w:r>
-            <w:proofErr w:type="spellStart"/>
-            <w:r>
-              <w:t>Picker</w:t>
-            </w:r>
-            <w:proofErr w:type="spellEnd"/>
-            <w:r>
-              <w:t xml:space="preserve"> sein gewünschtes Abfahrtsdatum ein.</w:t>
+              <w:t>Der User wählt mit dem Date-Time-Picker sein gewünschtes Abfahrtsdatum ein.</w:t>
             </w:r>
           </w:p>
         </w:tc>
@@ -7726,15 +7677,7 @@
               <w:cnfStyle w:val="000000000000" w:firstRow="0" w:lastRow="0" w:firstColumn="0" w:lastColumn="0" w:oddVBand="0" w:evenVBand="0" w:oddHBand="0" w:evenHBand="0" w:firstRowFirstColumn="0" w:firstRowLastColumn="0" w:lastRowFirstColumn="0" w:lastRowLastColumn="0"/>
             </w:pPr>
             <w:r>
-              <w:t>Der User wählt mit dem Date-Time-</w:t>
-            </w:r>
-            <w:proofErr w:type="spellStart"/>
-            <w:r>
-              <w:t>Picker</w:t>
-            </w:r>
-            <w:proofErr w:type="spellEnd"/>
-            <w:r>
-              <w:t xml:space="preserve"> </w:t>
+              <w:t xml:space="preserve">Der User wählt mit dem Date-Time-Picker </w:t>
             </w:r>
             <w:r>
               <w:t>seine gewünschte Abfahrtszeit</w:t>
@@ -7861,7 +7804,7 @@
     </w:p>
     <w:p>
       <w:pPr>
-        <w:pStyle w:val="Heading3"/>
+        <w:pStyle w:val="berschrift3"/>
         <w:numPr>
           <w:ilvl w:val="1"/>
           <w:numId w:val="11"/>
@@ -7898,7 +7841,7 @@
     </w:p>
     <w:tbl>
       <w:tblPr>
-        <w:tblStyle w:val="PlainTable3"/>
+        <w:tblStyle w:val="EinfacheTabelle3"/>
         <w:tblW w:w="0" w:type="auto"/>
         <w:tblLook w:val="04A0" w:firstRow="1" w:lastRow="0" w:firstColumn="1" w:lastColumn="0" w:noHBand="0" w:noVBand="1"/>
       </w:tblPr>
@@ -8211,7 +8154,7 @@
     </w:p>
     <w:p>
       <w:pPr>
-        <w:pStyle w:val="Heading3"/>
+        <w:pStyle w:val="berschrift3"/>
         <w:numPr>
           <w:ilvl w:val="1"/>
           <w:numId w:val="11"/>
@@ -8248,7 +8191,7 @@
     </w:p>
     <w:tbl>
       <w:tblPr>
-        <w:tblStyle w:val="PlainTable3"/>
+        <w:tblStyle w:val="EinfacheTabelle3"/>
         <w:tblW w:w="0" w:type="auto"/>
         <w:tblLook w:val="04A0" w:firstRow="1" w:lastRow="0" w:firstColumn="1" w:lastColumn="0" w:noHBand="0" w:noVBand="1"/>
       </w:tblPr>
@@ -8379,11 +8322,9 @@
               <w:spacing w:line="240" w:lineRule="auto"/>
               <w:cnfStyle w:val="000000100000" w:firstRow="0" w:lastRow="0" w:firstColumn="0" w:lastColumn="0" w:oddVBand="0" w:evenVBand="0" w:oddHBand="1" w:evenHBand="0" w:firstRowFirstColumn="0" w:firstRowLastColumn="0" w:lastRowFirstColumn="0" w:lastRowLastColumn="0"/>
             </w:pPr>
-            <w:proofErr w:type="spellStart"/>
             <w:r>
               <w:t>Lu</w:t>
             </w:r>
-            <w:proofErr w:type="spellEnd"/>
           </w:p>
         </w:tc>
         <w:tc>
@@ -8481,7 +8422,7 @@
           </w:p>
           <w:p>
             <w:pPr>
-              <w:pStyle w:val="ListParagraph"/>
+              <w:pStyle w:val="Listenabsatz"/>
               <w:widowControl w:val="0"/>
               <w:numPr>
                 <w:ilvl w:val="0"/>
@@ -8495,7 +8436,7 @@
           </w:p>
           <w:p>
             <w:pPr>
-              <w:pStyle w:val="ListParagraph"/>
+              <w:pStyle w:val="Listenabsatz"/>
               <w:widowControl w:val="0"/>
               <w:numPr>
                 <w:ilvl w:val="0"/>
@@ -8636,7 +8577,7 @@
     </w:p>
     <w:p>
       <w:pPr>
-        <w:pStyle w:val="Heading2"/>
+        <w:pStyle w:val="berschrift2"/>
         <w:numPr>
           <w:ilvl w:val="0"/>
           <w:numId w:val="11"/>
@@ -8684,7 +8625,7 @@
     <w:p/>
     <w:p>
       <w:pPr>
-        <w:pStyle w:val="ListParagraph"/>
+        <w:pStyle w:val="Listenabsatz"/>
         <w:numPr>
           <w:ilvl w:val="0"/>
           <w:numId w:val="17"/>
@@ -8728,7 +8669,7 @@
     </w:p>
     <w:p>
       <w:pPr>
-        <w:pStyle w:val="ListParagraph"/>
+        <w:pStyle w:val="Listenabsatz"/>
         <w:rPr>
           <w:lang w:val="de-CH"/>
         </w:rPr>
@@ -8746,7 +8687,7 @@
     <w:p/>
     <w:p>
       <w:pPr>
-        <w:pStyle w:val="ListParagraph"/>
+        <w:pStyle w:val="Listenabsatz"/>
         <w:numPr>
           <w:ilvl w:val="0"/>
           <w:numId w:val="17"/>
@@ -8771,7 +8712,7 @@
     <w:p/>
     <w:p>
       <w:pPr>
-        <w:pStyle w:val="ListParagraph"/>
+        <w:pStyle w:val="Listenabsatz"/>
         <w:numPr>
           <w:ilvl w:val="0"/>
           <w:numId w:val="17"/>
@@ -8795,7 +8736,7 @@
     </w:p>
     <w:p>
       <w:pPr>
-        <w:pStyle w:val="ListParagraph"/>
+        <w:pStyle w:val="Listenabsatz"/>
         <w:rPr>
           <w:lang w:val="de-CH"/>
         </w:rPr>
@@ -8803,7 +8744,7 @@
     </w:p>
     <w:p>
       <w:pPr>
-        <w:pStyle w:val="ListParagraph"/>
+        <w:pStyle w:val="Listenabsatz"/>
         <w:numPr>
           <w:ilvl w:val="0"/>
           <w:numId w:val="17"/>
@@ -8821,7 +8762,7 @@
     </w:p>
     <w:p>
       <w:pPr>
-        <w:pStyle w:val="ListParagraph"/>
+        <w:pStyle w:val="Listenabsatz"/>
         <w:rPr>
           <w:lang w:val="de-CH"/>
         </w:rPr>
@@ -8868,7 +8809,7 @@
   <w:sdt>
     <w:sdtPr>
       <w:rPr>
-        <w:rStyle w:val="PageNumber"/>
+        <w:rStyle w:val="Seitenzahl"/>
       </w:rPr>
       <w:id w:val="-2039803954"/>
       <w:docPartObj>
@@ -8878,33 +8819,33 @@
     </w:sdtPr>
     <w:sdtEndPr>
       <w:rPr>
-        <w:rStyle w:val="PageNumber"/>
+        <w:rStyle w:val="Seitenzahl"/>
       </w:rPr>
     </w:sdtEndPr>
     <w:sdtContent>
       <w:p>
         <w:pPr>
-          <w:pStyle w:val="Footer"/>
+          <w:pStyle w:val="Fuzeile"/>
           <w:framePr w:wrap="none" w:vAnchor="text" w:hAnchor="margin" w:xAlign="right" w:y="1"/>
           <w:rPr>
-            <w:rStyle w:val="PageNumber"/>
+            <w:rStyle w:val="Seitenzahl"/>
           </w:rPr>
         </w:pPr>
         <w:r>
           <w:rPr>
-            <w:rStyle w:val="PageNumber"/>
+            <w:rStyle w:val="Seitenzahl"/>
           </w:rPr>
           <w:fldChar w:fldCharType="begin"/>
         </w:r>
         <w:r>
           <w:rPr>
-            <w:rStyle w:val="PageNumber"/>
+            <w:rStyle w:val="Seitenzahl"/>
           </w:rPr>
           <w:instrText xml:space="preserve"> PAGE </w:instrText>
         </w:r>
         <w:r>
           <w:rPr>
-            <w:rStyle w:val="PageNumber"/>
+            <w:rStyle w:val="Seitenzahl"/>
           </w:rPr>
           <w:fldChar w:fldCharType="end"/>
         </w:r>
@@ -8914,7 +8855,7 @@
   <w:sdt>
     <w:sdtPr>
       <w:rPr>
-        <w:rStyle w:val="PageNumber"/>
+        <w:rStyle w:val="Seitenzahl"/>
       </w:rPr>
       <w:id w:val="-1539659355"/>
       <w:docPartObj>
@@ -8924,34 +8865,34 @@
     </w:sdtPr>
     <w:sdtEndPr>
       <w:rPr>
-        <w:rStyle w:val="PageNumber"/>
+        <w:rStyle w:val="Seitenzahl"/>
       </w:rPr>
     </w:sdtEndPr>
     <w:sdtContent>
       <w:p>
         <w:pPr>
-          <w:pStyle w:val="Footer"/>
+          <w:pStyle w:val="Fuzeile"/>
           <w:framePr w:wrap="none" w:vAnchor="text" w:hAnchor="margin" w:xAlign="right" w:y="1"/>
           <w:ind w:right="360"/>
           <w:rPr>
-            <w:rStyle w:val="PageNumber"/>
+            <w:rStyle w:val="Seitenzahl"/>
           </w:rPr>
         </w:pPr>
         <w:r>
           <w:rPr>
-            <w:rStyle w:val="PageNumber"/>
+            <w:rStyle w:val="Seitenzahl"/>
           </w:rPr>
           <w:fldChar w:fldCharType="begin"/>
         </w:r>
         <w:r>
           <w:rPr>
-            <w:rStyle w:val="PageNumber"/>
+            <w:rStyle w:val="Seitenzahl"/>
           </w:rPr>
           <w:instrText xml:space="preserve"> PAGE </w:instrText>
         </w:r>
         <w:r>
           <w:rPr>
-            <w:rStyle w:val="PageNumber"/>
+            <w:rStyle w:val="Seitenzahl"/>
           </w:rPr>
           <w:fldChar w:fldCharType="end"/>
         </w:r>
@@ -8960,7 +8901,7 @@
   </w:sdt>
   <w:p>
     <w:pPr>
-      <w:pStyle w:val="Footer"/>
+      <w:pStyle w:val="Fuzeile"/>
       <w:ind w:right="360"/>
     </w:pPr>
   </w:p>
@@ -8972,7 +8913,7 @@
   <w:sdt>
     <w:sdtPr>
       <w:rPr>
-        <w:rStyle w:val="PageNumber"/>
+        <w:rStyle w:val="Seitenzahl"/>
       </w:rPr>
       <w:id w:val="1834493720"/>
       <w:docPartObj>
@@ -8982,46 +8923,46 @@
     </w:sdtPr>
     <w:sdtEndPr>
       <w:rPr>
-        <w:rStyle w:val="PageNumber"/>
+        <w:rStyle w:val="Seitenzahl"/>
       </w:rPr>
     </w:sdtEndPr>
     <w:sdtContent>
       <w:p>
         <w:pPr>
-          <w:pStyle w:val="Footer"/>
+          <w:pStyle w:val="Fuzeile"/>
           <w:framePr w:wrap="none" w:vAnchor="text" w:hAnchor="margin" w:xAlign="right" w:y="1"/>
           <w:rPr>
-            <w:rStyle w:val="PageNumber"/>
+            <w:rStyle w:val="Seitenzahl"/>
           </w:rPr>
         </w:pPr>
         <w:r>
           <w:rPr>
-            <w:rStyle w:val="PageNumber"/>
+            <w:rStyle w:val="Seitenzahl"/>
           </w:rPr>
           <w:fldChar w:fldCharType="begin"/>
         </w:r>
         <w:r>
           <w:rPr>
-            <w:rStyle w:val="PageNumber"/>
+            <w:rStyle w:val="Seitenzahl"/>
           </w:rPr>
           <w:instrText xml:space="preserve"> PAGE </w:instrText>
         </w:r>
         <w:r>
           <w:rPr>
-            <w:rStyle w:val="PageNumber"/>
+            <w:rStyle w:val="Seitenzahl"/>
           </w:rPr>
           <w:fldChar w:fldCharType="separate"/>
         </w:r>
         <w:r>
           <w:rPr>
-            <w:rStyle w:val="PageNumber"/>
+            <w:rStyle w:val="Seitenzahl"/>
             <w:noProof/>
           </w:rPr>
           <w:t>3</w:t>
         </w:r>
         <w:r>
           <w:rPr>
-            <w:rStyle w:val="PageNumber"/>
+            <w:rStyle w:val="Seitenzahl"/>
           </w:rPr>
           <w:fldChar w:fldCharType="end"/>
         </w:r>
@@ -9030,7 +8971,7 @@
   </w:sdt>
   <w:p>
     <w:pPr>
-      <w:pStyle w:val="Footer"/>
+      <w:pStyle w:val="Fuzeile"/>
       <w:ind w:right="360"/>
     </w:pPr>
   </w:p>
@@ -11413,7 +11354,7 @@
     <w:lsdException w:name="Unresolved Mention" w:semiHidden="1" w:unhideWhenUsed="1"/>
     <w:lsdException w:name="Smart Link" w:semiHidden="1" w:unhideWhenUsed="1"/>
   </w:latentStyles>
-  <w:style w:type="paragraph" w:default="1" w:styleId="Normal">
+  <w:style w:type="paragraph" w:default="1" w:styleId="Standard">
     <w:name w:val="Normal"/>
     <w:qFormat/>
     <w:rsid w:val="007050CF"/>
@@ -11426,11 +11367,11 @@
       <w:lang w:val="de-CH"/>
     </w:rPr>
   </w:style>
-  <w:style w:type="paragraph" w:styleId="Heading1">
+  <w:style w:type="paragraph" w:styleId="berschrift1">
     <w:name w:val="heading 1"/>
-    <w:basedOn w:val="Normal"/>
-    <w:next w:val="Normal"/>
-    <w:link w:val="Heading1Char"/>
+    <w:basedOn w:val="Standard"/>
+    <w:next w:val="Standard"/>
+    <w:link w:val="berschrift1Zchn"/>
     <w:uiPriority w:val="9"/>
     <w:qFormat/>
     <w:rsid w:val="005A4ADB"/>
@@ -11448,11 +11389,11 @@
       <w:lang w:val="en-US"/>
     </w:rPr>
   </w:style>
-  <w:style w:type="paragraph" w:styleId="Heading2">
+  <w:style w:type="paragraph" w:styleId="berschrift2">
     <w:name w:val="heading 2"/>
-    <w:basedOn w:val="Normal"/>
-    <w:next w:val="Normal"/>
-    <w:link w:val="Heading2Char"/>
+    <w:basedOn w:val="Standard"/>
+    <w:next w:val="Standard"/>
+    <w:link w:val="berschrift2Zchn"/>
     <w:uiPriority w:val="9"/>
     <w:unhideWhenUsed/>
     <w:qFormat/>
@@ -11471,11 +11412,11 @@
       <w:lang w:val="en-US"/>
     </w:rPr>
   </w:style>
-  <w:style w:type="paragraph" w:styleId="Heading3">
+  <w:style w:type="paragraph" w:styleId="berschrift3">
     <w:name w:val="heading 3"/>
-    <w:basedOn w:val="Normal"/>
-    <w:next w:val="Normal"/>
-    <w:link w:val="Heading3Char"/>
+    <w:basedOn w:val="Standard"/>
+    <w:next w:val="Standard"/>
+    <w:link w:val="berschrift3Zchn"/>
     <w:uiPriority w:val="9"/>
     <w:unhideWhenUsed/>
     <w:qFormat/>
@@ -11494,11 +11435,11 @@
       <w:lang w:val="en-US"/>
     </w:rPr>
   </w:style>
-  <w:style w:type="paragraph" w:styleId="Heading4">
+  <w:style w:type="paragraph" w:styleId="berschrift4">
     <w:name w:val="heading 4"/>
-    <w:basedOn w:val="Normal"/>
-    <w:next w:val="Normal"/>
-    <w:link w:val="Heading4Char"/>
+    <w:basedOn w:val="Standard"/>
+    <w:next w:val="Standard"/>
+    <w:link w:val="berschrift4Zchn"/>
     <w:uiPriority w:val="9"/>
     <w:unhideWhenUsed/>
     <w:qFormat/>
@@ -11519,13 +11460,13 @@
       <w:lang w:val="en-US"/>
     </w:rPr>
   </w:style>
-  <w:style w:type="character" w:default="1" w:styleId="DefaultParagraphFont">
+  <w:style w:type="character" w:default="1" w:styleId="Absatz-Standardschriftart">
     <w:name w:val="Default Paragraph Font"/>
     <w:uiPriority w:val="1"/>
     <w:semiHidden/>
     <w:unhideWhenUsed/>
   </w:style>
-  <w:style w:type="table" w:default="1" w:styleId="TableNormal">
+  <w:style w:type="table" w:default="1" w:styleId="NormaleTabelle">
     <w:name w:val="Normal Table"/>
     <w:uiPriority w:val="99"/>
     <w:semiHidden/>
@@ -11540,16 +11481,16 @@
       </w:tblCellMar>
     </w:tblPr>
   </w:style>
-  <w:style w:type="numbering" w:default="1" w:styleId="NoList">
+  <w:style w:type="numbering" w:default="1" w:styleId="KeineListe">
     <w:name w:val="No List"/>
     <w:uiPriority w:val="99"/>
     <w:semiHidden/>
     <w:unhideWhenUsed/>
   </w:style>
-  <w:style w:type="character" w:customStyle="1" w:styleId="Heading2Char">
-    <w:name w:val="Heading 2 Char"/>
-    <w:basedOn w:val="DefaultParagraphFont"/>
-    <w:link w:val="Heading2"/>
+  <w:style w:type="character" w:customStyle="1" w:styleId="berschrift2Zchn">
+    <w:name w:val="Überschrift 2 Zchn"/>
+    <w:basedOn w:val="Absatz-Standardschriftart"/>
+    <w:link w:val="berschrift2"/>
     <w:uiPriority w:val="9"/>
     <w:rsid w:val="00A7241C"/>
     <w:rPr>
@@ -11559,9 +11500,9 @@
       <w:szCs w:val="26"/>
     </w:rPr>
   </w:style>
-  <w:style w:type="table" w:styleId="TableGrid">
+  <w:style w:type="table" w:styleId="Tabellenraster">
     <w:name w:val="Table Grid"/>
-    <w:basedOn w:val="TableNormal"/>
+    <w:basedOn w:val="NormaleTabelle"/>
     <w:uiPriority w:val="39"/>
     <w:rsid w:val="00546552"/>
     <w:tblPr>
@@ -11575,9 +11516,9 @@
       </w:tblBorders>
     </w:tblPr>
   </w:style>
-  <w:style w:type="table" w:styleId="PlainTable1">
+  <w:style w:type="table" w:styleId="EinfacheTabelle1">
     <w:name w:val="Plain Table 1"/>
-    <w:basedOn w:val="TableNormal"/>
+    <w:basedOn w:val="NormaleTabelle"/>
     <w:uiPriority w:val="41"/>
     <w:rsid w:val="00546552"/>
     <w:tblPr>
@@ -11635,9 +11576,9 @@
       </w:tcPr>
     </w:tblStylePr>
   </w:style>
-  <w:style w:type="paragraph" w:styleId="NormalWeb">
+  <w:style w:type="paragraph" w:styleId="StandardWeb">
     <w:name w:val="Normal (Web)"/>
-    <w:basedOn w:val="Normal"/>
+    <w:basedOn w:val="Standard"/>
     <w:uiPriority w:val="99"/>
     <w:unhideWhenUsed/>
     <w:rsid w:val="00D53332"/>
@@ -11651,17 +11592,17 @@
       <w:lang w:val="en-US"/>
     </w:rPr>
   </w:style>
-  <w:style w:type="paragraph" w:styleId="Revision">
+  <w:style w:type="paragraph" w:styleId="berarbeitung">
     <w:name w:val="Revision"/>
     <w:hidden/>
     <w:uiPriority w:val="99"/>
     <w:semiHidden/>
     <w:rsid w:val="008035CD"/>
   </w:style>
-  <w:style w:type="character" w:customStyle="1" w:styleId="Heading3Char">
-    <w:name w:val="Heading 3 Char"/>
-    <w:basedOn w:val="DefaultParagraphFont"/>
-    <w:link w:val="Heading3"/>
+  <w:style w:type="character" w:customStyle="1" w:styleId="berschrift3Zchn">
+    <w:name w:val="Überschrift 3 Zchn"/>
+    <w:basedOn w:val="Absatz-Standardschriftart"/>
+    <w:link w:val="berschrift3"/>
     <w:uiPriority w:val="9"/>
     <w:rsid w:val="001E4C1C"/>
     <w:rPr>
@@ -11669,9 +11610,9 @@
       <w:color w:val="1F3763" w:themeColor="accent1" w:themeShade="7F"/>
     </w:rPr>
   </w:style>
-  <w:style w:type="paragraph" w:styleId="ListParagraph">
+  <w:style w:type="paragraph" w:styleId="Listenabsatz">
     <w:name w:val="List Paragraph"/>
-    <w:basedOn w:val="Normal"/>
+    <w:basedOn w:val="Standard"/>
     <w:uiPriority w:val="34"/>
     <w:qFormat/>
     <w:rsid w:val="005A4ADB"/>
@@ -11686,10 +11627,10 @@
       <w:lang w:val="en-US"/>
     </w:rPr>
   </w:style>
-  <w:style w:type="character" w:customStyle="1" w:styleId="Heading1Char">
-    <w:name w:val="Heading 1 Char"/>
-    <w:basedOn w:val="DefaultParagraphFont"/>
-    <w:link w:val="Heading1"/>
+  <w:style w:type="character" w:customStyle="1" w:styleId="berschrift1Zchn">
+    <w:name w:val="Überschrift 1 Zchn"/>
+    <w:basedOn w:val="Absatz-Standardschriftart"/>
+    <w:link w:val="berschrift1"/>
     <w:uiPriority w:val="9"/>
     <w:rsid w:val="005A4ADB"/>
     <w:rPr>
@@ -11699,10 +11640,10 @@
       <w:szCs w:val="32"/>
     </w:rPr>
   </w:style>
-  <w:style w:type="paragraph" w:styleId="TOCHeading">
+  <w:style w:type="paragraph" w:styleId="Inhaltsverzeichnisberschrift">
     <w:name w:val="TOC Heading"/>
-    <w:basedOn w:val="Heading1"/>
-    <w:next w:val="Normal"/>
+    <w:basedOn w:val="berschrift1"/>
+    <w:next w:val="Standard"/>
     <w:uiPriority w:val="39"/>
     <w:unhideWhenUsed/>
     <w:qFormat/>
@@ -11718,10 +11659,10 @@
       <w:szCs w:val="28"/>
     </w:rPr>
   </w:style>
-  <w:style w:type="paragraph" w:styleId="TOC2">
+  <w:style w:type="paragraph" w:styleId="Verzeichnis2">
     <w:name w:val="toc 2"/>
-    <w:basedOn w:val="Normal"/>
-    <w:next w:val="Normal"/>
+    <w:basedOn w:val="Standard"/>
+    <w:next w:val="Standard"/>
     <w:autoRedefine/>
     <w:uiPriority w:val="39"/>
     <w:unhideWhenUsed/>
@@ -11740,7 +11681,7 @@
   </w:style>
   <w:style w:type="character" w:styleId="Hyperlink">
     <w:name w:val="Hyperlink"/>
-    <w:basedOn w:val="DefaultParagraphFont"/>
+    <w:basedOn w:val="Absatz-Standardschriftart"/>
     <w:uiPriority w:val="99"/>
     <w:unhideWhenUsed/>
     <w:rsid w:val="005A4ADB"/>
@@ -11749,10 +11690,10 @@
       <w:u w:val="single"/>
     </w:rPr>
   </w:style>
-  <w:style w:type="paragraph" w:styleId="TOC1">
+  <w:style w:type="paragraph" w:styleId="Verzeichnis1">
     <w:name w:val="toc 1"/>
-    <w:basedOn w:val="Normal"/>
-    <w:next w:val="Normal"/>
+    <w:basedOn w:val="Standard"/>
+    <w:next w:val="Standard"/>
     <w:autoRedefine/>
     <w:uiPriority w:val="39"/>
     <w:semiHidden/>
@@ -11771,10 +11712,10 @@
       <w:lang w:val="en-US"/>
     </w:rPr>
   </w:style>
-  <w:style w:type="paragraph" w:styleId="TOC3">
+  <w:style w:type="paragraph" w:styleId="Verzeichnis3">
     <w:name w:val="toc 3"/>
-    <w:basedOn w:val="Normal"/>
-    <w:next w:val="Normal"/>
+    <w:basedOn w:val="Standard"/>
+    <w:next w:val="Standard"/>
     <w:autoRedefine/>
     <w:uiPriority w:val="39"/>
     <w:unhideWhenUsed/>
@@ -11792,10 +11733,10 @@
       <w:lang w:val="en-US"/>
     </w:rPr>
   </w:style>
-  <w:style w:type="paragraph" w:styleId="TOC4">
+  <w:style w:type="paragraph" w:styleId="Verzeichnis4">
     <w:name w:val="toc 4"/>
-    <w:basedOn w:val="Normal"/>
-    <w:next w:val="Normal"/>
+    <w:basedOn w:val="Standard"/>
+    <w:next w:val="Standard"/>
     <w:autoRedefine/>
     <w:uiPriority w:val="39"/>
     <w:semiHidden/>
@@ -11812,10 +11753,10 @@
       <w:lang w:val="en-US"/>
     </w:rPr>
   </w:style>
-  <w:style w:type="paragraph" w:styleId="TOC5">
+  <w:style w:type="paragraph" w:styleId="Verzeichnis5">
     <w:name w:val="toc 5"/>
-    <w:basedOn w:val="Normal"/>
-    <w:next w:val="Normal"/>
+    <w:basedOn w:val="Standard"/>
+    <w:next w:val="Standard"/>
     <w:autoRedefine/>
     <w:uiPriority w:val="39"/>
     <w:semiHidden/>
@@ -11832,10 +11773,10 @@
       <w:lang w:val="en-US"/>
     </w:rPr>
   </w:style>
-  <w:style w:type="paragraph" w:styleId="TOC6">
+  <w:style w:type="paragraph" w:styleId="Verzeichnis6">
     <w:name w:val="toc 6"/>
-    <w:basedOn w:val="Normal"/>
-    <w:next w:val="Normal"/>
+    <w:basedOn w:val="Standard"/>
+    <w:next w:val="Standard"/>
     <w:autoRedefine/>
     <w:uiPriority w:val="39"/>
     <w:semiHidden/>
@@ -11852,10 +11793,10 @@
       <w:lang w:val="en-US"/>
     </w:rPr>
   </w:style>
-  <w:style w:type="paragraph" w:styleId="TOC7">
+  <w:style w:type="paragraph" w:styleId="Verzeichnis7">
     <w:name w:val="toc 7"/>
-    <w:basedOn w:val="Normal"/>
-    <w:next w:val="Normal"/>
+    <w:basedOn w:val="Standard"/>
+    <w:next w:val="Standard"/>
     <w:autoRedefine/>
     <w:uiPriority w:val="39"/>
     <w:semiHidden/>
@@ -11872,10 +11813,10 @@
       <w:lang w:val="en-US"/>
     </w:rPr>
   </w:style>
-  <w:style w:type="paragraph" w:styleId="TOC8">
+  <w:style w:type="paragraph" w:styleId="Verzeichnis8">
     <w:name w:val="toc 8"/>
-    <w:basedOn w:val="Normal"/>
-    <w:next w:val="Normal"/>
+    <w:basedOn w:val="Standard"/>
+    <w:next w:val="Standard"/>
     <w:autoRedefine/>
     <w:uiPriority w:val="39"/>
     <w:semiHidden/>
@@ -11892,10 +11833,10 @@
       <w:lang w:val="en-US"/>
     </w:rPr>
   </w:style>
-  <w:style w:type="paragraph" w:styleId="TOC9">
+  <w:style w:type="paragraph" w:styleId="Verzeichnis9">
     <w:name w:val="toc 9"/>
-    <w:basedOn w:val="Normal"/>
-    <w:next w:val="Normal"/>
+    <w:basedOn w:val="Standard"/>
+    <w:next w:val="Standard"/>
     <w:autoRedefine/>
     <w:uiPriority w:val="39"/>
     <w:semiHidden/>
@@ -11912,10 +11853,10 @@
       <w:lang w:val="en-US"/>
     </w:rPr>
   </w:style>
-  <w:style w:type="character" w:customStyle="1" w:styleId="Heading4Char">
-    <w:name w:val="Heading 4 Char"/>
-    <w:basedOn w:val="DefaultParagraphFont"/>
-    <w:link w:val="Heading4"/>
+  <w:style w:type="character" w:customStyle="1" w:styleId="berschrift4Zchn">
+    <w:name w:val="Überschrift 4 Zchn"/>
+    <w:basedOn w:val="Absatz-Standardschriftart"/>
+    <w:link w:val="berschrift4"/>
     <w:uiPriority w:val="9"/>
     <w:rsid w:val="00717CCF"/>
     <w:rPr>
@@ -11925,9 +11866,9 @@
       <w:color w:val="2F5496" w:themeColor="accent1" w:themeShade="BF"/>
     </w:rPr>
   </w:style>
-  <w:style w:type="table" w:styleId="ListTable7Colourful">
+  <w:style w:type="table" w:styleId="Listentabelle7farbig">
     <w:name w:val="List Table 7 Colorful"/>
-    <w:basedOn w:val="TableNormal"/>
+    <w:basedOn w:val="NormaleTabelle"/>
     <w:uiPriority w:val="52"/>
     <w:rsid w:val="00FD5DD4"/>
     <w:rPr>
@@ -12045,9 +11986,9 @@
       </w:tcPr>
     </w:tblStylePr>
   </w:style>
-  <w:style w:type="table" w:styleId="MediumList2">
+  <w:style w:type="table" w:styleId="MittlereListe2">
     <w:name w:val="Medium List 2"/>
-    <w:basedOn w:val="TableNormal"/>
+    <w:basedOn w:val="NormaleTabelle"/>
     <w:uiPriority w:val="66"/>
     <w:semiHidden/>
     <w:unhideWhenUsed/>
@@ -12169,9 +12110,9 @@
       </w:tcPr>
     </w:tblStylePr>
   </w:style>
-  <w:style w:type="table" w:styleId="PlainTable5">
+  <w:style w:type="table" w:styleId="EinfacheTabelle5">
     <w:name w:val="Plain Table 5"/>
-    <w:basedOn w:val="TableNormal"/>
+    <w:basedOn w:val="NormaleTabelle"/>
     <w:uiPriority w:val="45"/>
     <w:rsid w:val="00CA518F"/>
     <w:tblPr>
@@ -12286,9 +12227,9 @@
       </w:tcPr>
     </w:tblStylePr>
   </w:style>
-  <w:style w:type="table" w:styleId="PlainTable3">
+  <w:style w:type="table" w:styleId="EinfacheTabelle3">
     <w:name w:val="Plain Table 3"/>
-    <w:basedOn w:val="TableNormal"/>
+    <w:basedOn w:val="NormaleTabelle"/>
     <w:uiPriority w:val="43"/>
     <w:rsid w:val="00CA518F"/>
     <w:tblPr>
@@ -12376,10 +12317,10 @@
       </w:tcPr>
     </w:tblStylePr>
   </w:style>
-  <w:style w:type="paragraph" w:styleId="Header">
+  <w:style w:type="paragraph" w:styleId="Kopfzeile">
     <w:name w:val="header"/>
-    <w:basedOn w:val="Normal"/>
-    <w:link w:val="HeaderChar"/>
+    <w:basedOn w:val="Standard"/>
+    <w:link w:val="KopfzeileZchn"/>
     <w:uiPriority w:val="99"/>
     <w:unhideWhenUsed/>
     <w:rsid w:val="007F59FB"/>
@@ -12396,17 +12337,17 @@
       <w:lang w:val="en-US"/>
     </w:rPr>
   </w:style>
-  <w:style w:type="character" w:customStyle="1" w:styleId="HeaderChar">
-    <w:name w:val="Header Char"/>
-    <w:basedOn w:val="DefaultParagraphFont"/>
-    <w:link w:val="Header"/>
+  <w:style w:type="character" w:customStyle="1" w:styleId="KopfzeileZchn">
+    <w:name w:val="Kopfzeile Zchn"/>
+    <w:basedOn w:val="Absatz-Standardschriftart"/>
+    <w:link w:val="Kopfzeile"/>
     <w:uiPriority w:val="99"/>
     <w:rsid w:val="007F59FB"/>
   </w:style>
-  <w:style w:type="paragraph" w:styleId="Footer">
+  <w:style w:type="paragraph" w:styleId="Fuzeile">
     <w:name w:val="footer"/>
-    <w:basedOn w:val="Normal"/>
-    <w:link w:val="FooterChar"/>
+    <w:basedOn w:val="Standard"/>
+    <w:link w:val="FuzeileZchn"/>
     <w:uiPriority w:val="99"/>
     <w:unhideWhenUsed/>
     <w:rsid w:val="007F59FB"/>
@@ -12423,24 +12364,24 @@
       <w:lang w:val="en-US"/>
     </w:rPr>
   </w:style>
-  <w:style w:type="character" w:customStyle="1" w:styleId="FooterChar">
-    <w:name w:val="Footer Char"/>
-    <w:basedOn w:val="DefaultParagraphFont"/>
-    <w:link w:val="Footer"/>
+  <w:style w:type="character" w:customStyle="1" w:styleId="FuzeileZchn">
+    <w:name w:val="Fußzeile Zchn"/>
+    <w:basedOn w:val="Absatz-Standardschriftart"/>
+    <w:link w:val="Fuzeile"/>
     <w:uiPriority w:val="99"/>
     <w:rsid w:val="007F59FB"/>
   </w:style>
-  <w:style w:type="character" w:styleId="PageNumber">
+  <w:style w:type="character" w:styleId="Seitenzahl">
     <w:name w:val="page number"/>
-    <w:basedOn w:val="DefaultParagraphFont"/>
+    <w:basedOn w:val="Absatz-Standardschriftart"/>
     <w:uiPriority w:val="99"/>
     <w:semiHidden/>
     <w:unhideWhenUsed/>
     <w:rsid w:val="007F59FB"/>
   </w:style>
-  <w:style w:type="character" w:styleId="UnresolvedMention">
+  <w:style w:type="character" w:styleId="NichtaufgelsteErwhnung">
     <w:name w:val="Unresolved Mention"/>
-    <w:basedOn w:val="DefaultParagraphFont"/>
+    <w:basedOn w:val="Absatz-Standardschriftart"/>
     <w:uiPriority w:val="99"/>
     <w:semiHidden/>
     <w:unhideWhenUsed/>
@@ -12450,9 +12391,9 @@
       <w:shd w:val="clear" w:color="auto" w:fill="E1DFDD"/>
     </w:rPr>
   </w:style>
-  <w:style w:type="character" w:styleId="FollowedHyperlink">
+  <w:style w:type="character" w:styleId="BesuchterLink">
     <w:name w:val="FollowedHyperlink"/>
-    <w:basedOn w:val="DefaultParagraphFont"/>
+    <w:basedOn w:val="Absatz-Standardschriftart"/>
     <w:uiPriority w:val="99"/>
     <w:semiHidden/>
     <w:unhideWhenUsed/>

</xml_diff>